<commit_message>
Actualización de memoria y finalización de propuesta de desarrollo
</commit_message>
<xml_diff>
--- a/Inicio/Propuesta de Desarrollo.docx
+++ b/Inicio/Propuesta de Desarrollo.docx
@@ -1,6 +1,6 @@
 
 <file path=word/document.xml><?xml version="1.0" encoding="utf-8"?>
-<w:document xmlns:wpc="http://schemas.microsoft.com/office/word/2010/wordprocessingCanvas" xmlns:mc="http://schemas.openxmlformats.org/markup-compatibility/2006" xmlns:o="urn:schemas-microsoft-com:office:office" xmlns:r="http://schemas.openxmlformats.org/officeDocument/2006/relationships" xmlns:m="http://schemas.openxmlformats.org/officeDocument/2006/math" xmlns:v="urn:schemas-microsoft-com:vml" xmlns:wp14="http://schemas.microsoft.com/office/word/2010/wordprocessingDrawing" xmlns:wp="http://schemas.openxmlformats.org/drawingml/2006/wordprocessingDrawing" xmlns:w10="urn:schemas-microsoft-com:office:word" xmlns:w="http://schemas.openxmlformats.org/wordprocessingml/2006/main" xmlns:w14="http://schemas.microsoft.com/office/word/2010/wordml" xmlns:w15="http://schemas.microsoft.com/office/word/2012/wordml" xmlns:wpg="http://schemas.microsoft.com/office/word/2010/wordprocessingGroup" xmlns:wpi="http://schemas.microsoft.com/office/word/2010/wordprocessingInk" xmlns:wne="http://schemas.microsoft.com/office/word/2006/wordml" xmlns:wps="http://schemas.microsoft.com/office/word/2010/wordprocessingShape" mc:Ignorable="w14 w15 wp14">
+<w:document xmlns:wpc="http://schemas.microsoft.com/office/word/2010/wordprocessingCanvas" xmlns:cx="http://schemas.microsoft.com/office/drawing/2014/chartex" xmlns:cx1="http://schemas.microsoft.com/office/drawing/2015/9/8/chartex" xmlns:cx2="http://schemas.microsoft.com/office/drawing/2015/10/21/chartex" xmlns:cx3="http://schemas.microsoft.com/office/drawing/2016/5/9/chartex" xmlns:cx4="http://schemas.microsoft.com/office/drawing/2016/5/10/chartex" xmlns:cx5="http://schemas.microsoft.com/office/drawing/2016/5/11/chartex" xmlns:cx6="http://schemas.microsoft.com/office/drawing/2016/5/12/chartex" xmlns:cx7="http://schemas.microsoft.com/office/drawing/2016/5/13/chartex" xmlns:cx8="http://schemas.microsoft.com/office/drawing/2016/5/14/chartex" xmlns:mc="http://schemas.openxmlformats.org/markup-compatibility/2006" xmlns:aink="http://schemas.microsoft.com/office/drawing/2016/ink" xmlns:am3d="http://schemas.microsoft.com/office/drawing/2017/model3d" xmlns:o="urn:schemas-microsoft-com:office:office" xmlns:r="http://schemas.openxmlformats.org/officeDocument/2006/relationships" xmlns:m="http://schemas.openxmlformats.org/officeDocument/2006/math" xmlns:v="urn:schemas-microsoft-com:vml" xmlns:wp14="http://schemas.microsoft.com/office/word/2010/wordprocessingDrawing" xmlns:wp="http://schemas.openxmlformats.org/drawingml/2006/wordprocessingDrawing" xmlns:w10="urn:schemas-microsoft-com:office:word" xmlns:w="http://schemas.openxmlformats.org/wordprocessingml/2006/main" xmlns:w14="http://schemas.microsoft.com/office/word/2010/wordml" xmlns:w15="http://schemas.microsoft.com/office/word/2012/wordml" xmlns:w16cex="http://schemas.microsoft.com/office/word/2018/wordml/cex" xmlns:w16cid="http://schemas.microsoft.com/office/word/2016/wordml/cid" xmlns:w16="http://schemas.microsoft.com/office/word/2018/wordml" xmlns:w16se="http://schemas.microsoft.com/office/word/2015/wordml/symex" xmlns:wpg="http://schemas.microsoft.com/office/word/2010/wordprocessingGroup" xmlns:wpi="http://schemas.microsoft.com/office/word/2010/wordprocessingInk" xmlns:wne="http://schemas.microsoft.com/office/word/2006/wordml" xmlns:wps="http://schemas.microsoft.com/office/word/2010/wordprocessingShape" mc:Ignorable="w14 w15 w16se w16cid w16 w16cex wp14">
   <w:body>
     <w:sdt>
       <w:sdtPr>
@@ -57,7 +57,7 @@
               <w:rFonts w:eastAsiaTheme="majorEastAsia" w:cstheme="majorBidi"/>
               <w:noProof/>
             </w:rPr>
-            <w:pict>
+            <w:pict w14:anchorId="4AEA645C">
               <v:rect id="Rectangle 6" o:spid="_x0000_s1026" style="position:absolute;margin-left:0;margin-top:0;width:623.75pt;height:67.45pt;z-index:251660288;visibility:visible;mso-width-percent:1050;mso-height-percent:900;mso-position-horizontal:center;mso-position-horizontal-relative:page;mso-position-vertical:bottom;mso-position-vertical-relative:page;mso-width-percent:1050;mso-height-percent:900;mso-height-relative:top-margin-area" o:gfxdata="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" o:allowincell="f" fillcolor="#4bacc6 [3208]" strokecolor="#31849b [2408]">
                 <w10:wrap anchorx="page" anchory="page"/>
               </v:rect>
@@ -68,7 +68,7 @@
               <w:rFonts w:eastAsiaTheme="majorEastAsia" w:cstheme="majorBidi"/>
               <w:noProof/>
             </w:rPr>
-            <w:pict>
+            <w:pict w14:anchorId="1D18F371">
               <v:rect id="Rectangle 9" o:spid="_x0000_s1031" style="position:absolute;margin-left:0;margin-top:0;width:7.15pt;height:882.85pt;z-index:251663360;visibility:visible;mso-height-percent:1050;mso-position-horizontal:center;mso-position-horizontal-relative:left-margin-area;mso-position-vertical:center;mso-position-vertical-relative:page;mso-height-percent:1050" o:gfxdata="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" o:allowincell="f" fillcolor="white [3212]" strokecolor="#31849b [2408]">
                 <w10:wrap anchorx="margin" anchory="page"/>
               </v:rect>
@@ -79,7 +79,7 @@
               <w:rFonts w:eastAsiaTheme="majorEastAsia" w:cstheme="majorBidi"/>
               <w:noProof/>
             </w:rPr>
-            <w:pict>
+            <w:pict w14:anchorId="613FFD9B">
               <v:rect id="Rectangle 8" o:spid="_x0000_s1030" style="position:absolute;margin-left:0;margin-top:0;width:7.15pt;height:882.85pt;z-index:251662336;visibility:visible;mso-height-percent:1050;mso-position-horizontal:center;mso-position-horizontal-relative:right-margin-area;mso-position-vertical:center;mso-position-vertical-relative:page;mso-height-percent:1050" o:gfxdata="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" o:allowincell="f" fillcolor="white [3212]" strokecolor="#31849b [2408]">
                 <w10:wrap anchorx="margin" anchory="page"/>
               </v:rect>
@@ -90,7 +90,7 @@
               <w:rFonts w:eastAsiaTheme="majorEastAsia" w:cstheme="majorBidi"/>
               <w:noProof/>
             </w:rPr>
-            <w:pict>
+            <w:pict w14:anchorId="6EF10F0E">
               <v:rect id="Rectangle 7" o:spid="_x0000_s1029" style="position:absolute;margin-left:0;margin-top:0;width:623.75pt;height:67.45pt;z-index:251661312;visibility:visible;mso-width-percent:1050;mso-height-percent:900;mso-position-horizontal:center;mso-position-horizontal-relative:page;mso-position-vertical:top;mso-position-vertical-relative:top-margin-area;mso-width-percent:1050;mso-height-percent:900;mso-height-relative:top-margin-area" o:gfxdata="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" o:allowincell="f" fillcolor="#4bacc6 [3208]" strokecolor="#31849b [2408]">
                 <w10:wrap anchorx="page" anchory="margin"/>
               </v:rect>
@@ -267,7 +267,7 @@
               <w:lang w:val="es-AR" w:eastAsia="es-AR"/>
             </w:rPr>
             <w:drawing>
-              <wp:anchor distT="0" distB="0" distL="114300" distR="114300" simplePos="0" relativeHeight="251667456" behindDoc="0" locked="0" layoutInCell="1" allowOverlap="1">
+              <wp:anchor distT="0" distB="0" distL="114300" distR="114300" simplePos="0" relativeHeight="251667456" behindDoc="0" locked="0" layoutInCell="1" allowOverlap="1" wp14:anchorId="30DB6D92" wp14:editId="6D0739A7">
                 <wp:simplePos x="0" y="0"/>
                 <wp:positionH relativeFrom="margin">
                   <wp:posOffset>-213360</wp:posOffset>
@@ -332,7 +332,7 @@
               <w:lang w:val="es-AR" w:eastAsia="es-AR"/>
             </w:rPr>
             <w:drawing>
-              <wp:anchor distT="0" distB="0" distL="114300" distR="114300" simplePos="0" relativeHeight="251666432" behindDoc="0" locked="0" layoutInCell="1" allowOverlap="1">
+              <wp:anchor distT="0" distB="0" distL="114300" distR="114300" simplePos="0" relativeHeight="251666432" behindDoc="0" locked="0" layoutInCell="1" allowOverlap="1" wp14:anchorId="493B9DAD" wp14:editId="0F1CBFCE">
                 <wp:simplePos x="0" y="0"/>
                 <wp:positionH relativeFrom="margin">
                   <wp:posOffset>4301490</wp:posOffset>
@@ -404,7 +404,7 @@
               <w:noProof/>
             </w:rPr>
             <w:lastRenderedPageBreak/>
-            <w:pict>
+            <w:pict w14:anchorId="5CF70006">
               <v:shapetype id="_x0000_t202" coordsize="21600,21600" o:spt="202" path="m,l,21600r21600,l21600,xe">
                 <v:stroke joinstyle="miter"/>
                 <v:path gradientshapeok="t" o:connecttype="rect"/>
@@ -418,7 +418,13 @@
                         <w:jc w:val="both"/>
                       </w:pPr>
                       <w:r>
-                        <w:t>La propuesta de Desarrollo es el primer documento formal que recibe el posible cliente, donde se manifiesta concretamente la intención de desarrollar un nuevo sistema y es donde se especifican que características tendrá este desarrollo. también esta propuesta sirve como acuerdo entre las partes ya que contienen un análisis técnico y una propuesta técnica asociada, dejando en claro que es lo que se planea  desarrollar, como así también a que costo</w:t>
+                        <w:t xml:space="preserve">La propuesta de Desarrollo es el primer documento formal que recibe el posible cliente, donde se manifiesta concretamente la intención de desarrollar un nuevo sistema y es donde se especifican que características tendrá este desarrollo. también esta propuesta sirve como acuerdo entre las partes ya que contienen un análisis técnico y una propuesta técnica asociada, dejando en claro que es lo que se </w:t>
+                      </w:r>
+                      <w:r>
+                        <w:t>planea desarrollar</w:t>
+                      </w:r>
+                      <w:r>
+                        <w:t>, como así también a que costo</w:t>
                       </w:r>
                     </w:p>
                   </w:txbxContent>
@@ -432,7 +438,7 @@
               <w:noProof/>
               <w:lang w:eastAsia="es-ES"/>
             </w:rPr>
-            <w:pict>
+            <w:pict w14:anchorId="0AC8DD3F">
               <v:rect id="Rectangle 17" o:spid="_x0000_s1027" style="position:absolute;left:0;text-align:left;margin-left:315.7pt;margin-top:-76.25pt;width:195.35pt;height:844.9pt;z-index:-251643904;visibility:visible;mso-position-horizontal-relative:margin;mso-position-vertical-relative:margin" o:gfxdata="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" fillcolor="#4bacc6" strokecolor="#31849b [2408]">
                 <w10:wrap type="square" anchorx="margin" anchory="margin"/>
               </v:rect>
@@ -457,7 +463,7 @@
           <w:lang w:val="es-AR" w:eastAsia="es-AR"/>
         </w:rPr>
         <w:drawing>
-          <wp:anchor distT="0" distB="0" distL="114300" distR="114300" simplePos="0" relativeHeight="251682816" behindDoc="0" locked="0" layoutInCell="1" allowOverlap="1">
+          <wp:anchor distT="0" distB="0" distL="114300" distR="114300" simplePos="0" relativeHeight="251682816" behindDoc="0" locked="0" layoutInCell="1" allowOverlap="1" wp14:anchorId="56DC5F0D" wp14:editId="5F375328">
             <wp:simplePos x="0" y="0"/>
             <wp:positionH relativeFrom="margin">
               <wp:posOffset>4730115</wp:posOffset>
@@ -545,7 +551,7 @@
       <w:sdtContent>
         <w:p>
           <w:pPr>
-            <w:pStyle w:val="TtulodeTDC"/>
+            <w:pStyle w:val="TtuloTDC"/>
             <w:tabs>
               <w:tab w:val="left" w:pos="5954"/>
             </w:tabs>
@@ -576,7 +582,7 @@
           <w:r>
             <w:fldChar w:fldCharType="separate"/>
           </w:r>
-          <w:hyperlink w:anchor="_Toc38869998" w:history="1">
+          <w:hyperlink w:anchor="_Toc54531999" w:history="1">
             <w:r>
               <w:rPr>
                 <w:rStyle w:val="Hipervnculo"/>
@@ -603,7 +609,7 @@
                 <w:noProof/>
                 <w:webHidden/>
               </w:rPr>
-              <w:instrText xml:space="preserve"> PAGEREF _Toc38869998 \h </w:instrText>
+              <w:instrText xml:space="preserve"> PAGEREF _Toc54531999 \h </w:instrText>
             </w:r>
             <w:r>
               <w:rPr>
@@ -647,7 +653,7 @@
               <w:lang w:val="es-AR" w:eastAsia="es-AR"/>
             </w:rPr>
           </w:pPr>
-          <w:hyperlink w:anchor="_Toc38869999" w:history="1">
+          <w:hyperlink w:anchor="_Toc54532000" w:history="1">
             <w:r>
               <w:rPr>
                 <w:rStyle w:val="Hipervnculo"/>
@@ -674,7 +680,7 @@
                 <w:noProof/>
                 <w:webHidden/>
               </w:rPr>
-              <w:instrText xml:space="preserve"> PAGEREF _Toc38869999 \h </w:instrText>
+              <w:instrText xml:space="preserve"> PAGEREF _Toc54532000 \h </w:instrText>
             </w:r>
             <w:r>
               <w:rPr>
@@ -718,7 +724,7 @@
               <w:lang w:val="es-AR" w:eastAsia="es-AR"/>
             </w:rPr>
           </w:pPr>
-          <w:hyperlink w:anchor="_Toc38870000" w:history="1">
+          <w:hyperlink w:anchor="_Toc54532001" w:history="1">
             <w:r>
               <w:rPr>
                 <w:rStyle w:val="Hipervnculo"/>
@@ -745,7 +751,7 @@
                 <w:noProof/>
                 <w:webHidden/>
               </w:rPr>
-              <w:instrText xml:space="preserve"> PAGEREF _Toc38870000 \h </w:instrText>
+              <w:instrText xml:space="preserve"> PAGEREF _Toc54532001 \h </w:instrText>
             </w:r>
             <w:r>
               <w:rPr>
@@ -789,7 +795,7 @@
               <w:lang w:val="es-AR" w:eastAsia="es-AR"/>
             </w:rPr>
           </w:pPr>
-          <w:hyperlink w:anchor="_Toc38870001" w:history="1">
+          <w:hyperlink w:anchor="_Toc54532002" w:history="1">
             <w:r>
               <w:rPr>
                 <w:rStyle w:val="Hipervnculo"/>
@@ -816,7 +822,7 @@
                 <w:noProof/>
                 <w:webHidden/>
               </w:rPr>
-              <w:instrText xml:space="preserve"> PAGEREF _Toc38870001 \h </w:instrText>
+              <w:instrText xml:space="preserve"> PAGEREF _Toc54532002 \h </w:instrText>
             </w:r>
             <w:r>
               <w:rPr>
@@ -860,7 +866,7 @@
               <w:lang w:val="es-AR" w:eastAsia="es-AR"/>
             </w:rPr>
           </w:pPr>
-          <w:hyperlink w:anchor="_Toc38870002" w:history="1">
+          <w:hyperlink w:anchor="_Toc54532003" w:history="1">
             <w:r>
               <w:rPr>
                 <w:rStyle w:val="Hipervnculo"/>
@@ -887,7 +893,7 @@
                 <w:noProof/>
                 <w:webHidden/>
               </w:rPr>
-              <w:instrText xml:space="preserve"> PAGEREF _Toc38870002 \h </w:instrText>
+              <w:instrText xml:space="preserve"> PAGEREF _Toc54532003 \h </w:instrText>
             </w:r>
             <w:r>
               <w:rPr>
@@ -931,7 +937,7 @@
               <w:lang w:val="es-AR" w:eastAsia="es-AR"/>
             </w:rPr>
           </w:pPr>
-          <w:hyperlink w:anchor="_Toc38870003" w:history="1">
+          <w:hyperlink w:anchor="_Toc54532004" w:history="1">
             <w:r>
               <w:rPr>
                 <w:rStyle w:val="Hipervnculo"/>
@@ -958,7 +964,7 @@
                 <w:noProof/>
                 <w:webHidden/>
               </w:rPr>
-              <w:instrText xml:space="preserve"> PAGEREF _Toc38870003 \h </w:instrText>
+              <w:instrText xml:space="preserve"> PAGEREF _Toc54532004 \h </w:instrText>
             </w:r>
             <w:r>
               <w:rPr>
@@ -1002,7 +1008,7 @@
               <w:lang w:val="es-AR" w:eastAsia="es-AR"/>
             </w:rPr>
           </w:pPr>
-          <w:hyperlink w:anchor="_Toc38870004" w:history="1">
+          <w:hyperlink w:anchor="_Toc54532005" w:history="1">
             <w:r>
               <w:rPr>
                 <w:rStyle w:val="Hipervnculo"/>
@@ -1029,7 +1035,7 @@
                 <w:noProof/>
                 <w:webHidden/>
               </w:rPr>
-              <w:instrText xml:space="preserve"> PAGEREF _Toc38870004 \h </w:instrText>
+              <w:instrText xml:space="preserve"> PAGEREF _Toc54532005 \h </w:instrText>
             </w:r>
             <w:r>
               <w:rPr>
@@ -1073,7 +1079,7 @@
               <w:lang w:val="es-AR" w:eastAsia="es-AR"/>
             </w:rPr>
           </w:pPr>
-          <w:hyperlink w:anchor="_Toc38870005" w:history="1">
+          <w:hyperlink w:anchor="_Toc54532006" w:history="1">
             <w:r>
               <w:rPr>
                 <w:rStyle w:val="Hipervnculo"/>
@@ -1100,7 +1106,7 @@
                 <w:noProof/>
                 <w:webHidden/>
               </w:rPr>
-              <w:instrText xml:space="preserve"> PAGEREF _Toc38870005 \h </w:instrText>
+              <w:instrText xml:space="preserve"> PAGEREF _Toc54532006 \h </w:instrText>
             </w:r>
             <w:r>
               <w:rPr>
@@ -1144,7 +1150,7 @@
               <w:lang w:val="es-AR" w:eastAsia="es-AR"/>
             </w:rPr>
           </w:pPr>
-          <w:hyperlink w:anchor="_Toc38870006" w:history="1">
+          <w:hyperlink w:anchor="_Toc54532007" w:history="1">
             <w:r>
               <w:rPr>
                 <w:rStyle w:val="Hipervnculo"/>
@@ -1171,7 +1177,7 @@
                 <w:noProof/>
                 <w:webHidden/>
               </w:rPr>
-              <w:instrText xml:space="preserve"> PAGEREF _Toc38870006 \h </w:instrText>
+              <w:instrText xml:space="preserve"> PAGEREF _Toc54532007 \h </w:instrText>
             </w:r>
             <w:r>
               <w:rPr>
@@ -1215,7 +1221,7 @@
               <w:lang w:val="es-AR" w:eastAsia="es-AR"/>
             </w:rPr>
           </w:pPr>
-          <w:hyperlink w:anchor="_Toc38870007" w:history="1">
+          <w:hyperlink w:anchor="_Toc54532008" w:history="1">
             <w:r>
               <w:rPr>
                 <w:rStyle w:val="Hipervnculo"/>
@@ -1242,7 +1248,7 @@
                 <w:noProof/>
                 <w:webHidden/>
               </w:rPr>
-              <w:instrText xml:space="preserve"> PAGEREF _Toc38870007 \h </w:instrText>
+              <w:instrText xml:space="preserve"> PAGEREF _Toc54532008 \h </w:instrText>
             </w:r>
             <w:r>
               <w:rPr>
@@ -1286,7 +1292,7 @@
               <w:lang w:val="es-AR" w:eastAsia="es-AR"/>
             </w:rPr>
           </w:pPr>
-          <w:hyperlink w:anchor="_Toc38870008" w:history="1">
+          <w:hyperlink w:anchor="_Toc54532009" w:history="1">
             <w:r>
               <w:rPr>
                 <w:rStyle w:val="Hipervnculo"/>
@@ -1313,7 +1319,7 @@
                 <w:noProof/>
                 <w:webHidden/>
               </w:rPr>
-              <w:instrText xml:space="preserve"> PAGEREF _Toc38870008 \h </w:instrText>
+              <w:instrText xml:space="preserve"> PAGEREF _Toc54532009 \h </w:instrText>
             </w:r>
             <w:r>
               <w:rPr>
@@ -1355,7 +1361,7 @@
               <w:lang w:val="es-AR" w:eastAsia="es-AR"/>
             </w:rPr>
           </w:pPr>
-          <w:hyperlink w:anchor="_Toc38870009" w:history="1">
+          <w:hyperlink w:anchor="_Toc54532010" w:history="1">
             <w:r>
               <w:rPr>
                 <w:rStyle w:val="Hipervnculo"/>
@@ -1382,7 +1388,7 @@
                 <w:noProof/>
                 <w:webHidden/>
               </w:rPr>
-              <w:instrText xml:space="preserve"> PAGEREF _Toc38870009 \h </w:instrText>
+              <w:instrText xml:space="preserve"> PAGEREF _Toc54532010 \h </w:instrText>
             </w:r>
             <w:r>
               <w:rPr>
@@ -1424,7 +1430,7 @@
               <w:lang w:val="es-AR" w:eastAsia="es-AR"/>
             </w:rPr>
           </w:pPr>
-          <w:hyperlink w:anchor="_Toc38870010" w:history="1">
+          <w:hyperlink w:anchor="_Toc54532011" w:history="1">
             <w:r>
               <w:rPr>
                 <w:rStyle w:val="Hipervnculo"/>
@@ -1451,7 +1457,7 @@
                 <w:noProof/>
                 <w:webHidden/>
               </w:rPr>
-              <w:instrText xml:space="preserve"> PAGEREF _Toc38870010 \h </w:instrText>
+              <w:instrText xml:space="preserve"> PAGEREF _Toc54532011 \h </w:instrText>
             </w:r>
             <w:r>
               <w:rPr>
@@ -1493,7 +1499,7 @@
               <w:lang w:val="es-AR" w:eastAsia="es-AR"/>
             </w:rPr>
           </w:pPr>
-          <w:hyperlink w:anchor="_Toc38870011" w:history="1">
+          <w:hyperlink w:anchor="_Toc54532012" w:history="1">
             <w:r>
               <w:rPr>
                 <w:rStyle w:val="Hipervnculo"/>
@@ -1520,7 +1526,7 @@
                 <w:noProof/>
                 <w:webHidden/>
               </w:rPr>
-              <w:instrText xml:space="preserve"> PAGEREF _Toc38870011 \h </w:instrText>
+              <w:instrText xml:space="preserve"> PAGEREF _Toc54532012 \h </w:instrText>
             </w:r>
             <w:r>
               <w:rPr>
@@ -1562,7 +1568,7 @@
               <w:lang w:val="es-AR" w:eastAsia="es-AR"/>
             </w:rPr>
           </w:pPr>
-          <w:hyperlink w:anchor="_Toc38870012" w:history="1">
+          <w:hyperlink w:anchor="_Toc54532013" w:history="1">
             <w:r>
               <w:rPr>
                 <w:rStyle w:val="Hipervnculo"/>
@@ -1589,7 +1595,7 @@
                 <w:noProof/>
                 <w:webHidden/>
               </w:rPr>
-              <w:instrText xml:space="preserve"> PAGEREF _Toc38870012 \h </w:instrText>
+              <w:instrText xml:space="preserve"> PAGEREF _Toc54532013 \h </w:instrText>
             </w:r>
             <w:r>
               <w:rPr>
@@ -1633,7 +1639,7 @@
               <w:lang w:val="es-AR" w:eastAsia="es-AR"/>
             </w:rPr>
           </w:pPr>
-          <w:hyperlink w:anchor="_Toc38870013" w:history="1">
+          <w:hyperlink w:anchor="_Toc54532014" w:history="1">
             <w:r>
               <w:rPr>
                 <w:rStyle w:val="Hipervnculo"/>
@@ -1660,7 +1666,7 @@
                 <w:noProof/>
                 <w:webHidden/>
               </w:rPr>
-              <w:instrText xml:space="preserve"> PAGEREF _Toc38870013 \h </w:instrText>
+              <w:instrText xml:space="preserve"> PAGEREF _Toc54532014 \h </w:instrText>
             </w:r>
             <w:r>
               <w:rPr>
@@ -1704,7 +1710,7 @@
               <w:lang w:val="es-AR" w:eastAsia="es-AR"/>
             </w:rPr>
           </w:pPr>
-          <w:hyperlink w:anchor="_Toc38870014" w:history="1">
+          <w:hyperlink w:anchor="_Toc54532015" w:history="1">
             <w:r>
               <w:rPr>
                 <w:rStyle w:val="Hipervnculo"/>
@@ -1731,7 +1737,7 @@
                 <w:noProof/>
                 <w:webHidden/>
               </w:rPr>
-              <w:instrText xml:space="preserve"> PAGEREF _Toc38870014 \h </w:instrText>
+              <w:instrText xml:space="preserve"> PAGEREF _Toc54532015 \h </w:instrText>
             </w:r>
             <w:r>
               <w:rPr>
@@ -1775,7 +1781,7 @@
               <w:lang w:val="es-AR" w:eastAsia="es-AR"/>
             </w:rPr>
           </w:pPr>
-          <w:hyperlink w:anchor="_Toc38870015" w:history="1">
+          <w:hyperlink w:anchor="_Toc54532016" w:history="1">
             <w:r>
               <w:rPr>
                 <w:rStyle w:val="Hipervnculo"/>
@@ -1802,7 +1808,7 @@
                 <w:noProof/>
                 <w:webHidden/>
               </w:rPr>
-              <w:instrText xml:space="preserve"> PAGEREF _Toc38870015 \h </w:instrText>
+              <w:instrText xml:space="preserve"> PAGEREF _Toc54532016 \h </w:instrText>
             </w:r>
             <w:r>
               <w:rPr>
@@ -1884,7 +1890,7 @@
       <w:bookmarkStart w:id="0" w:name="_Toc524312826"/>
       <w:bookmarkStart w:id="1" w:name="_Toc228187377"/>
       <w:bookmarkStart w:id="2" w:name="_Toc234690188"/>
-      <w:bookmarkStart w:id="3" w:name="_Toc38869998"/>
+      <w:bookmarkStart w:id="3" w:name="_Toc54531999"/>
       <w:r>
         <w:t>Introducción</w:t>
       </w:r>
@@ -1900,7 +1906,7 @@
       <w:bookmarkStart w:id="4" w:name="_Toc524312827"/>
       <w:bookmarkStart w:id="5" w:name="_Toc228187378"/>
       <w:bookmarkStart w:id="6" w:name="_Toc234690189"/>
-      <w:bookmarkStart w:id="7" w:name="_Toc38869999"/>
+      <w:bookmarkStart w:id="7" w:name="_Toc54532000"/>
       <w:r>
         <w:t>P</w:t>
       </w:r>
@@ -1951,7 +1957,7 @@
       <w:r>
         <w:br/>
       </w:r>
-      <w:bookmarkStart w:id="10" w:name="_Toc38870000"/>
+      <w:bookmarkStart w:id="10" w:name="_Toc54532001"/>
       <w:r>
         <w:t>Alcance</w:t>
       </w:r>
@@ -1990,10 +1996,28 @@
         <w:t xml:space="preserve"> medi</w:t>
       </w:r>
       <w:r>
-        <w:t>ante un sitio en línea o una aplicación móvil</w:t>
-      </w:r>
-      <w:r>
-        <w:t xml:space="preserve"> que permita que cualquier interesado pueda descargar el Programa Firmado de una asignatura en formato PDF.</w:t>
+        <w:t xml:space="preserve">ante un sitio en línea </w:t>
+      </w:r>
+      <w:r>
+        <w:t>y</w:t>
+      </w:r>
+      <w:r>
+        <w:t xml:space="preserve"> una aplicación móvil</w:t>
+      </w:r>
+      <w:r>
+        <w:t xml:space="preserve"> que permita que cualquier interesado pueda descargar el Programa </w:t>
+      </w:r>
+      <w:r>
+        <w:t>f</w:t>
+      </w:r>
+      <w:r>
+        <w:t xml:space="preserve">irmado </w:t>
+      </w:r>
+      <w:r>
+        <w:t xml:space="preserve">y escaneado </w:t>
+      </w:r>
+      <w:r>
+        <w:t>de una asignatura en formato PDF.</w:t>
       </w:r>
     </w:p>
     <w:p>
@@ -2010,7 +2034,19 @@
         <w:t>Administración de Programas de Asignaturas:</w:t>
       </w:r>
       <w:r>
-        <w:t xml:space="preserve"> ofreciendo a los empleados de Secretaría Académica información valiosa sobre los programas. Por ejemplo, la vigencia del mismo, que programa aún no está subido al sitio, a que profesor se le solicitó que envíe el nuevo programa y cuantas veces se hizo esto.</w:t>
+        <w:t xml:space="preserve"> ofreciendo a los empleados de Secretaría Académica información valiosa sobre los programas. Por ejemplo, la vigencia del mismo, que programa aún no está subido al sitio, a que profesor se le solicitó que envíe el nuevo programa</w:t>
+      </w:r>
+      <w:r>
+        <w:t>,</w:t>
+      </w:r>
+      <w:r>
+        <w:t xml:space="preserve"> cuantas veces se hizo est</w:t>
+      </w:r>
+      <w:r>
+        <w:t>e pedido, etc</w:t>
+      </w:r>
+      <w:r>
+        <w:t>.</w:t>
       </w:r>
     </w:p>
     <w:p>
@@ -2064,7 +2100,7 @@
       <w:bookmarkStart w:id="11" w:name="_Toc104101745"/>
       <w:bookmarkStart w:id="12" w:name="_Toc227403719"/>
       <w:bookmarkStart w:id="13" w:name="_Toc234690191"/>
-      <w:bookmarkStart w:id="14" w:name="_Toc38870001"/>
+      <w:bookmarkStart w:id="14" w:name="_Toc54532002"/>
       <w:r>
         <w:t>Panorama General</w:t>
       </w:r>
@@ -2089,7 +2125,25 @@
         <w:t xml:space="preserve">Luego, hay una sección sobre la propuesta. En dicha sección se especifica detalladamente </w:t>
       </w:r>
       <w:r>
-        <w:t>cómo funciona el sistema actual y que debería hacer el Sistema VASPA.</w:t>
+        <w:t xml:space="preserve">cómo </w:t>
+      </w:r>
+      <w:r>
+        <w:t>se realiza la administración de programas actualmente</w:t>
+      </w:r>
+      <w:r>
+        <w:t xml:space="preserve"> y </w:t>
+      </w:r>
+      <w:r>
+        <w:t xml:space="preserve">como debería </w:t>
+      </w:r>
+      <w:r>
+        <w:t>hacer</w:t>
+      </w:r>
+      <w:r>
+        <w:t>se con</w:t>
+      </w:r>
+      <w:r>
+        <w:t xml:space="preserve"> el Sistema VASPA.</w:t>
       </w:r>
     </w:p>
     <w:p>
@@ -2099,13 +2153,6 @@
       <w:r>
         <w:t>Finalmente, se muestra una planificación para el desarrollo del sistema, un breve análisis sobre las entrevistas realizadas y una sección para comentarios extra que no hayan sido mencionados en las anteriores secciones.</w:t>
       </w:r>
-    </w:p>
-    <w:p>
-      <w:pPr>
-        <w:rPr>
-          <w:lang w:val="es-AR"/>
-        </w:rPr>
-      </w:pPr>
       <w:r>
         <w:br w:type="page"/>
       </w:r>
@@ -2117,7 +2164,7 @@
       <w:bookmarkStart w:id="15" w:name="_Toc228187381"/>
       <w:bookmarkStart w:id="16" w:name="_Toc234690192"/>
       <w:bookmarkStart w:id="17" w:name="_Toc200978415"/>
-      <w:bookmarkStart w:id="18" w:name="_Toc38870002"/>
+      <w:bookmarkStart w:id="18" w:name="_Toc54532003"/>
       <w:r>
         <w:lastRenderedPageBreak/>
         <w:t>Información General</w:t>
@@ -2132,7 +2179,7 @@
       </w:pPr>
       <w:bookmarkStart w:id="19" w:name="_Toc228187382"/>
       <w:bookmarkStart w:id="20" w:name="_Toc234690193"/>
-      <w:bookmarkStart w:id="21" w:name="_Toc38870003"/>
+      <w:bookmarkStart w:id="21" w:name="_Toc54532004"/>
       <w:r>
         <w:t>Grupo de desarrollo:</w:t>
       </w:r>
@@ -2191,13 +2238,31 @@
         <w:rPr>
           <w:lang w:val="es-MX"/>
         </w:rPr>
-        <w:t xml:space="preserve">bases de datos relacionales, </w:t>
+        <w:t>bases de datos relacionales</w:t>
       </w:r>
       <w:r>
         <w:rPr>
           <w:lang w:val="es-MX"/>
         </w:rPr>
-        <w:t>programación, análisis, diseño</w:t>
+        <w:t xml:space="preserve"> y</w:t>
+      </w:r>
+      <w:r>
+        <w:rPr>
+          <w:lang w:val="es-MX"/>
+        </w:rPr>
+        <w:t xml:space="preserve"> </w:t>
+      </w:r>
+      <w:r>
+        <w:rPr>
+          <w:lang w:val="es-MX"/>
+        </w:rPr>
+        <w:t>análisis, diseño</w:t>
+      </w:r>
+      <w:r>
+        <w:rPr>
+          <w:lang w:val="es-MX"/>
+        </w:rPr>
+        <w:t>, programación</w:t>
       </w:r>
       <w:r>
         <w:rPr>
@@ -2221,7 +2286,7 @@
       </w:pPr>
       <w:bookmarkStart w:id="22" w:name="_Toc228187383"/>
       <w:bookmarkStart w:id="23" w:name="_Toc234690194"/>
-      <w:bookmarkStart w:id="24" w:name="_Toc38870004"/>
+      <w:bookmarkStart w:id="24" w:name="_Toc54532005"/>
       <w:r>
         <w:t>Domicilio legal:</w:t>
       </w:r>
@@ -2303,15 +2368,7 @@
         <w:rPr>
           <w:u w:val="single"/>
         </w:rPr>
-        <w:t>Nicolás Sa</w:t>
-      </w:r>
-      <w:bookmarkStart w:id="25" w:name="_GoBack"/>
-      <w:bookmarkEnd w:id="25"/>
-      <w:r>
-        <w:rPr>
-          <w:u w:val="single"/>
-        </w:rPr>
-        <w:t>rtini</w:t>
+        <w:t>Nicolás Sartini</w:t>
       </w:r>
       <w:r>
         <w:rPr>
@@ -2346,15 +2403,15 @@
       <w:pPr>
         <w:pStyle w:val="PSI-Ttulo2"/>
       </w:pPr>
-      <w:bookmarkStart w:id="26" w:name="_Toc228187385"/>
-      <w:bookmarkStart w:id="27" w:name="_Toc234690195"/>
-      <w:bookmarkStart w:id="28" w:name="_Toc38870005"/>
+      <w:bookmarkStart w:id="25" w:name="_Toc228187385"/>
+      <w:bookmarkStart w:id="26" w:name="_Toc234690195"/>
+      <w:bookmarkStart w:id="27" w:name="_Toc54532006"/>
       <w:r>
         <w:t>Actividad Principal del Equipo de Trabajo:</w:t>
       </w:r>
+      <w:bookmarkEnd w:id="25"/>
       <w:bookmarkEnd w:id="26"/>
       <w:bookmarkEnd w:id="27"/>
-      <w:bookmarkEnd w:id="28"/>
     </w:p>
     <w:p>
       <w:pPr>
@@ -2394,7 +2451,19 @@
         <w:t xml:space="preserve">, ya que nunca han trabajado con un cliente real para elaborar un producto a medida. El grupo de desarrollo tampoco tiene experiencia grupal ya que nunca </w:t>
       </w:r>
       <w:r>
-        <w:t>realizaron el desarrollo de software de manera conjunta</w:t>
+        <w:t xml:space="preserve">realizaron el desarrollo de </w:t>
+      </w:r>
+      <w:r>
+        <w:t xml:space="preserve">algún </w:t>
+      </w:r>
+      <w:r>
+        <w:t xml:space="preserve">software </w:t>
+      </w:r>
+      <w:r>
+        <w:t xml:space="preserve">ni participaron de algún proyecto </w:t>
+      </w:r>
+      <w:r>
+        <w:t>de manera conjunta</w:t>
       </w:r>
       <w:r>
         <w:t>.</w:t>
@@ -2476,65 +2545,65 @@
       <w:pPr>
         <w:pStyle w:val="PSI-Ttulo2"/>
       </w:pPr>
-      <w:bookmarkStart w:id="29" w:name="_Toc228187386"/>
-      <w:bookmarkStart w:id="30" w:name="_Toc234690196"/>
-      <w:bookmarkStart w:id="31" w:name="_Toc38870006"/>
+      <w:bookmarkStart w:id="28" w:name="_Toc228187386"/>
+      <w:bookmarkStart w:id="29" w:name="_Toc234690196"/>
+      <w:bookmarkStart w:id="30" w:name="_Toc54532007"/>
       <w:r>
         <w:lastRenderedPageBreak/>
         <w:t>Antecedentes Vinculados a la Temática</w:t>
       </w:r>
+      <w:bookmarkEnd w:id="28"/>
       <w:bookmarkEnd w:id="29"/>
       <w:bookmarkEnd w:id="30"/>
+    </w:p>
+    <w:p>
+      <w:pPr>
+        <w:pStyle w:val="PSI-Normal"/>
+      </w:pPr>
+      <w:r>
+        <w:t xml:space="preserve"> </w:t>
+      </w:r>
+      <w:r>
+        <w:t>El líder del proyecto (Fabricio González) en el marco de una Beca de Extensión, particip</w:t>
+      </w:r>
+      <w:r>
+        <w:t>ó</w:t>
+      </w:r>
+      <w:r>
+        <w:t xml:space="preserve"> en el desarrollo de e-recibo</w:t>
+      </w:r>
+      <w:r>
+        <w:t xml:space="preserve">, </w:t>
+      </w:r>
+      <w:r>
+        <w:t>GEDoc</w:t>
+      </w:r>
+      <w:r>
+        <w:t xml:space="preserve"> y el marco de trabajo UARGFlow. Estos sistemas funcionan y se utilizan en la UNPA UARG actualmente. </w:t>
+      </w:r>
+    </w:p>
+    <w:p>
+      <w:pPr>
+        <w:pStyle w:val="PSI-Normal"/>
+      </w:pPr>
+      <w:r>
+        <w:t>Además, cabe destacar la participación en GEDoc ya que es un sistema que estará relacionado al Sistema VASPA (ya sea encargándose del seguimiento de programas o sirviendo como idea para desarrollar un subsistema de seguimiento dentro del Sistema VASPA).</w:t>
+      </w:r>
+    </w:p>
+    <w:p>
+      <w:pPr>
+        <w:pStyle w:val="Ttulo1"/>
+      </w:pPr>
+      <w:bookmarkStart w:id="31" w:name="_Toc234690197"/>
+      <w:bookmarkStart w:id="32" w:name="_Ref524513591"/>
+      <w:bookmarkStart w:id="33" w:name="_Toc228187387"/>
+      <w:bookmarkStart w:id="34" w:name="_Toc54532008"/>
+      <w:r>
+        <w:t>Propuesta</w:t>
+      </w:r>
       <w:bookmarkEnd w:id="31"/>
-    </w:p>
-    <w:p>
-      <w:pPr>
-        <w:pStyle w:val="PSI-Normal"/>
-      </w:pPr>
-      <w:r>
-        <w:t xml:space="preserve"> </w:t>
-      </w:r>
-      <w:r>
-        <w:t>El líder del proyecto (Fabricio González) en el marco de una Beca de Extensión, particip</w:t>
-      </w:r>
-      <w:r>
-        <w:t>ó</w:t>
-      </w:r>
-      <w:r>
-        <w:t xml:space="preserve"> en el desarrollo de e-recibo</w:t>
-      </w:r>
-      <w:r>
-        <w:t xml:space="preserve">, </w:t>
-      </w:r>
-      <w:r>
-        <w:t>GEDoc</w:t>
-      </w:r>
-      <w:r>
-        <w:t xml:space="preserve"> y el marco de trabajo UARGFlow. Estos sistemas funcionan bien y se utilizan en la UNPA UARG actualmente. </w:t>
-      </w:r>
-    </w:p>
-    <w:p>
-      <w:pPr>
-        <w:pStyle w:val="PSI-Normal"/>
-      </w:pPr>
-      <w:r>
-        <w:t>Además, cabe destacar la participación en GEDoc ya que es un sistema que estará relacionado al Sistema VASPA (ya sea encargándose del seguimiento de programas o sirviendo como idea para desarrollar un subsistema de seguimiento dentro del Sistema VASPA).</w:t>
-      </w:r>
-    </w:p>
-    <w:p>
-      <w:pPr>
-        <w:pStyle w:val="Ttulo1"/>
-      </w:pPr>
-      <w:bookmarkStart w:id="32" w:name="_Toc234690197"/>
-      <w:bookmarkStart w:id="33" w:name="_Ref524513591"/>
-      <w:bookmarkStart w:id="34" w:name="_Toc228187387"/>
-      <w:bookmarkStart w:id="35" w:name="_Toc38870007"/>
-      <w:r>
-        <w:t>Propuesta</w:t>
-      </w:r>
       <w:bookmarkEnd w:id="32"/>
-      <w:bookmarkEnd w:id="33"/>
-      <w:bookmarkEnd w:id="35"/>
+      <w:bookmarkEnd w:id="34"/>
       <w:r>
         <w:t xml:space="preserve"> </w:t>
       </w:r>
@@ -2812,7 +2881,13 @@
         <w:rPr>
           <w:lang w:eastAsia="es-AR"/>
         </w:rPr>
-        <w:t xml:space="preserve">, para notificar que el Programa fue enviado por el profesor. </w:t>
+        <w:t xml:space="preserve"> y al departamento correspondiente</w:t>
+      </w:r>
+      <w:r>
+        <w:rPr>
+          <w:lang w:eastAsia="es-AR"/>
+        </w:rPr>
+        <w:t xml:space="preserve"> para notificar que el Programa fue enviado por el profesor. </w:t>
       </w:r>
     </w:p>
     <w:p>
@@ -2830,7 +2905,55 @@
         <w:rPr>
           <w:lang w:eastAsia="es-AR"/>
         </w:rPr>
-        <w:t>Secretaría Académica revisa el Programa (formato, código, correlatividades, contenido mínimo)</w:t>
+        <w:t xml:space="preserve">Secretaría Académica </w:t>
+      </w:r>
+      <w:r>
+        <w:rPr>
+          <w:lang w:eastAsia="es-AR"/>
+        </w:rPr>
+        <w:t xml:space="preserve">y Departamento </w:t>
+      </w:r>
+      <w:r>
+        <w:rPr>
+          <w:lang w:eastAsia="es-AR"/>
+        </w:rPr>
+        <w:t>revisa</w:t>
+      </w:r>
+      <w:r>
+        <w:rPr>
+          <w:lang w:eastAsia="es-AR"/>
+        </w:rPr>
+        <w:t>n</w:t>
+      </w:r>
+      <w:r>
+        <w:rPr>
+          <w:lang w:eastAsia="es-AR"/>
+        </w:rPr>
+        <w:t xml:space="preserve"> el Programa (formato, código, correlatividades, contenido</w:t>
+      </w:r>
+      <w:r>
+        <w:rPr>
+          <w:lang w:eastAsia="es-AR"/>
+        </w:rPr>
+        <w:t>s</w:t>
+      </w:r>
+      <w:r>
+        <w:rPr>
+          <w:lang w:eastAsia="es-AR"/>
+        </w:rPr>
+        <w:t xml:space="preserve"> mínimo</w:t>
+      </w:r>
+      <w:r>
+        <w:rPr>
+          <w:lang w:eastAsia="es-AR"/>
+        </w:rPr>
+        <w:t>s, etc.</w:t>
+      </w:r>
+      <w:r>
+        <w:rPr>
+          <w:lang w:eastAsia="es-AR"/>
+        </w:rPr>
+        <w:t>)</w:t>
       </w:r>
       <w:r>
         <w:rPr>
@@ -2854,19 +2977,13 @@
         <w:rPr>
           <w:lang w:eastAsia="es-AR"/>
         </w:rPr>
-        <w:t>Secretaría Académica guarda</w:t>
-      </w:r>
-      <w:r>
-        <w:rPr>
-          <w:lang w:eastAsia="es-AR"/>
-        </w:rPr>
-        <w:t xml:space="preserve"> los cambios realizados</w:t>
-      </w:r>
-      <w:r>
-        <w:rPr>
-          <w:lang w:eastAsia="es-AR"/>
-        </w:rPr>
-        <w:t xml:space="preserve"> y “envía” el formulario</w:t>
+        <w:t xml:space="preserve">Secretaría Académica </w:t>
+      </w:r>
+      <w:r>
+        <w:rPr>
+          <w:lang w:eastAsia="es-AR"/>
+        </w:rPr>
+        <w:t>y Departamento aprueban el Programa cargado por el profesor y se le envía una notificación al mismo</w:t>
       </w:r>
       <w:r>
         <w:rPr>
@@ -2890,43 +3007,25 @@
         <w:rPr>
           <w:lang w:eastAsia="es-AR"/>
         </w:rPr>
-        <w:t xml:space="preserve">Secretaría Académica no puede editar </w:t>
-      </w:r>
-      <w:r>
-        <w:rPr>
-          <w:lang w:eastAsia="es-AR"/>
-        </w:rPr>
-        <w:t xml:space="preserve">el </w:t>
-      </w:r>
-      <w:r>
-        <w:rPr>
-          <w:lang w:eastAsia="es-AR"/>
-        </w:rPr>
-        <w:t>Progr</w:t>
-      </w:r>
-      <w:r>
-        <w:rPr>
-          <w:lang w:eastAsia="es-AR"/>
-        </w:rPr>
-        <w:t>ama (una vez realizado el paso 7</w:t>
-      </w:r>
-      <w:r>
-        <w:rPr>
-          <w:lang w:eastAsia="es-AR"/>
-        </w:rPr>
-        <w:t xml:space="preserve">, ya no contara con </w:t>
-      </w:r>
-      <w:r>
-        <w:rPr>
-          <w:lang w:eastAsia="es-AR"/>
-        </w:rPr>
-        <w:t xml:space="preserve">los </w:t>
-      </w:r>
-      <w:r>
-        <w:rPr>
-          <w:lang w:eastAsia="es-AR"/>
-        </w:rPr>
-        <w:t>permisos necesarios)</w:t>
+        <w:t xml:space="preserve">El Profesor </w:t>
+      </w:r>
+      <w:r>
+        <w:rPr>
+          <w:lang w:eastAsia="es-AR"/>
+        </w:rPr>
+        <w:t xml:space="preserve">imprime y </w:t>
+      </w:r>
+      <w:r>
+        <w:rPr>
+          <w:lang w:eastAsia="es-AR"/>
+        </w:rPr>
+        <w:t>firma el Programa</w:t>
+      </w:r>
+      <w:r>
+        <w:rPr>
+          <w:lang w:eastAsia="es-AR"/>
+        </w:rPr>
+        <w:t>.</w:t>
       </w:r>
     </w:p>
     <w:p>
@@ -2944,37 +3043,19 @@
         <w:rPr>
           <w:lang w:eastAsia="es-AR"/>
         </w:rPr>
-        <w:t>Se envía</w:t>
-      </w:r>
-      <w:r>
-        <w:rPr>
-          <w:lang w:eastAsia="es-AR"/>
-        </w:rPr>
-        <w:t xml:space="preserve"> automáticamente una</w:t>
-      </w:r>
-      <w:r>
-        <w:rPr>
-          <w:lang w:eastAsia="es-AR"/>
-        </w:rPr>
-        <w:t xml:space="preserve"> notificación </w:t>
-      </w:r>
-      <w:r>
-        <w:rPr>
-          <w:lang w:eastAsia="es-AR"/>
-        </w:rPr>
-        <w:t>al departamento</w:t>
-      </w:r>
-      <w:r>
-        <w:rPr>
-          <w:lang w:eastAsia="es-AR"/>
-        </w:rPr>
-        <w:t xml:space="preserve"> correspondiente</w:t>
-      </w:r>
-      <w:r>
-        <w:rPr>
-          <w:lang w:eastAsia="es-AR"/>
-        </w:rPr>
-        <w:t xml:space="preserve">, para notificar que el Programa fue enviado por Secretaría Académica.  </w:t>
+        <w:t>Secretaría Académica recib</w:t>
+      </w:r>
+      <w:r>
+        <w:rPr>
+          <w:lang w:eastAsia="es-AR"/>
+        </w:rPr>
+        <w:t xml:space="preserve">e el Programa y lo </w:t>
+      </w:r>
+      <w:r>
+        <w:rPr>
+          <w:lang w:eastAsia="es-AR"/>
+        </w:rPr>
+        <w:t xml:space="preserve">firma </w:t>
       </w:r>
     </w:p>
     <w:p>
@@ -2992,19 +3073,7 @@
         <w:rPr>
           <w:lang w:eastAsia="es-AR"/>
         </w:rPr>
-        <w:t>El departamento</w:t>
-      </w:r>
-      <w:r>
-        <w:rPr>
-          <w:lang w:eastAsia="es-AR"/>
-        </w:rPr>
-        <w:t xml:space="preserve"> revisa el Programa</w:t>
-      </w:r>
-      <w:r>
-        <w:rPr>
-          <w:lang w:eastAsia="es-AR"/>
-        </w:rPr>
-        <w:t>.</w:t>
+        <w:t>Departamento firma el Programa.</w:t>
       </w:r>
     </w:p>
     <w:p>
@@ -3022,186 +3091,48 @@
         <w:rPr>
           <w:lang w:eastAsia="es-AR"/>
         </w:rPr>
-        <w:t>Departamento guarda los cambios e</w:t>
-      </w:r>
-      <w:r>
-        <w:rPr>
-          <w:lang w:eastAsia="es-AR"/>
-        </w:rPr>
-        <w:t xml:space="preserve"> imprime el Programa</w:t>
-      </w:r>
-      <w:r>
-        <w:rPr>
-          <w:lang w:eastAsia="es-AR"/>
-        </w:rPr>
-        <w:t> </w:t>
+        <w:t xml:space="preserve">Secretaría Académica escanea el Programa, lo sube al Sistema y guarda </w:t>
+      </w:r>
+      <w:r>
+        <w:rPr>
+          <w:lang w:eastAsia="es-AR"/>
+        </w:rPr>
+        <w:t>e</w:t>
+      </w:r>
+      <w:r>
+        <w:rPr>
+          <w:lang w:eastAsia="es-AR"/>
+        </w:rPr>
+        <w:t>l original</w:t>
+      </w:r>
+      <w:r>
+        <w:rPr>
+          <w:lang w:eastAsia="es-AR"/>
+        </w:rPr>
+        <w:t xml:space="preserve">. </w:t>
       </w:r>
     </w:p>
     <w:p>
       <w:pPr>
         <w:pStyle w:val="PSI-Normal"/>
-        <w:numPr>
-          <w:ilvl w:val="0"/>
-          <w:numId w:val="15"/>
-        </w:numPr>
-        <w:rPr>
-          <w:lang w:eastAsia="es-AR"/>
-        </w:rPr>
-      </w:pPr>
-      <w:r>
-        <w:rPr>
-          <w:lang w:eastAsia="es-AR"/>
-        </w:rPr>
-        <w:t>Departament</w:t>
-      </w:r>
-      <w:r>
-        <w:rPr>
-          <w:lang w:eastAsia="es-AR"/>
-        </w:rPr>
-        <w:t>o firma el programa</w:t>
-      </w:r>
-      <w:r>
-        <w:rPr>
-          <w:lang w:eastAsia="es-AR"/>
-        </w:rPr>
-        <w:t xml:space="preserve"> y se lo envía a Secretaría Académica</w:t>
-      </w:r>
+        <w:rPr>
+          <w:lang w:eastAsia="es-AR"/>
+        </w:rPr>
+      </w:pPr>
     </w:p>
     <w:p>
       <w:pPr>
         <w:pStyle w:val="PSI-Normal"/>
-        <w:numPr>
-          <w:ilvl w:val="0"/>
-          <w:numId w:val="15"/>
-        </w:numPr>
-        <w:rPr>
-          <w:lang w:eastAsia="es-AR"/>
-        </w:rPr>
-      </w:pPr>
-      <w:r>
-        <w:rPr>
+        <w:rPr>
+          <w:lang w:eastAsia="es-AR"/>
+        </w:rPr>
+      </w:pPr>
+      <w:r>
+        <w:rPr>
+          <w:b/>
           <w:lang w:eastAsia="es-AR"/>
         </w:rPr>
         <w:lastRenderedPageBreak/>
-        <w:t>Secretaría Académica recib</w:t>
-      </w:r>
-      <w:r>
-        <w:rPr>
-          <w:lang w:eastAsia="es-AR"/>
-        </w:rPr>
-        <w:t xml:space="preserve">e el Programa y lo </w:t>
-      </w:r>
-      <w:r>
-        <w:rPr>
-          <w:lang w:eastAsia="es-AR"/>
-        </w:rPr>
-        <w:t xml:space="preserve">firma </w:t>
-      </w:r>
-    </w:p>
-    <w:p>
-      <w:pPr>
-        <w:pStyle w:val="PSI-Normal"/>
-        <w:numPr>
-          <w:ilvl w:val="0"/>
-          <w:numId w:val="15"/>
-        </w:numPr>
-        <w:rPr>
-          <w:lang w:eastAsia="es-AR"/>
-        </w:rPr>
-      </w:pPr>
-      <w:r>
-        <w:rPr>
-          <w:lang w:eastAsia="es-AR"/>
-        </w:rPr>
-        <w:t>Se</w:t>
-      </w:r>
-      <w:r>
-        <w:rPr>
-          <w:lang w:eastAsia="es-AR"/>
-        </w:rPr>
-        <w:t>cretaría Académica solicita al p</w:t>
-      </w:r>
-      <w:r>
-        <w:rPr>
-          <w:lang w:eastAsia="es-AR"/>
-        </w:rPr>
-        <w:t>rofesor que se acerque a firmar (por mail, mediante el sistema)</w:t>
-      </w:r>
-    </w:p>
-    <w:p>
-      <w:pPr>
-        <w:pStyle w:val="PSI-Normal"/>
-        <w:numPr>
-          <w:ilvl w:val="0"/>
-          <w:numId w:val="15"/>
-        </w:numPr>
-        <w:rPr>
-          <w:lang w:eastAsia="es-AR"/>
-        </w:rPr>
-      </w:pPr>
-      <w:r>
-        <w:rPr>
-          <w:lang w:eastAsia="es-AR"/>
-        </w:rPr>
-        <w:t>El Profesor firma el Programa </w:t>
-      </w:r>
-    </w:p>
-    <w:p>
-      <w:pPr>
-        <w:pStyle w:val="PSI-Normal"/>
-        <w:numPr>
-          <w:ilvl w:val="0"/>
-          <w:numId w:val="15"/>
-        </w:numPr>
-        <w:rPr>
-          <w:lang w:eastAsia="es-AR"/>
-        </w:rPr>
-      </w:pPr>
-      <w:r>
-        <w:rPr>
-          <w:lang w:eastAsia="es-AR"/>
-        </w:rPr>
-        <w:t xml:space="preserve">Secretaría Académica escanea el Programa, lo sube al Sistema y guarda </w:t>
-      </w:r>
-      <w:r>
-        <w:rPr>
-          <w:lang w:eastAsia="es-AR"/>
-        </w:rPr>
-        <w:t>e</w:t>
-      </w:r>
-      <w:r>
-        <w:rPr>
-          <w:lang w:eastAsia="es-AR"/>
-        </w:rPr>
-        <w:t>l original</w:t>
-      </w:r>
-      <w:r>
-        <w:rPr>
-          <w:lang w:eastAsia="es-AR"/>
-        </w:rPr>
-        <w:t xml:space="preserve">. </w:t>
-      </w:r>
-    </w:p>
-    <w:p>
-      <w:pPr>
-        <w:pStyle w:val="PSI-Normal"/>
-        <w:rPr>
-          <w:lang w:eastAsia="es-AR"/>
-        </w:rPr>
-      </w:pPr>
-    </w:p>
-    <w:p>
-      <w:pPr>
-        <w:pStyle w:val="PSI-Normal"/>
-        <w:rPr>
-          <w:lang w:eastAsia="es-AR"/>
-        </w:rPr>
-      </w:pPr>
-      <w:r>
-        <w:rPr>
-          <w:b/>
-          <w:lang w:eastAsia="es-AR"/>
-        </w:rPr>
         <w:t>Nota:</w:t>
       </w:r>
       <w:r>
@@ -3246,34 +3177,32 @@
         <w:rPr>
           <w:lang w:eastAsia="es-AR"/>
         </w:rPr>
-        <w:t xml:space="preserve"> quiera utilizar el sistema, lo podrá hacer manualmente, como en el proceso anterior. </w:t>
-      </w:r>
-    </w:p>
-    <w:p>
-      <w:pPr>
-        <w:pStyle w:val="PSI-Normal"/>
-        <w:rPr>
-          <w:lang w:eastAsia="es-AR"/>
-        </w:rPr>
-      </w:pPr>
+        <w:t xml:space="preserve"> quiera utilizar el sistema, </w:t>
+      </w:r>
+      <w:r>
+        <w:rPr>
+          <w:lang w:eastAsia="es-AR"/>
+        </w:rPr>
+        <w:t>puede entregar el Programa impreso como lo hace en la actualidad. Luego, Secretaría Académica podrá subir este Programa escaneado al sistema.</w:t>
+      </w:r>
     </w:p>
     <w:p>
       <w:pPr>
         <w:pStyle w:val="PSI-Ttulo2"/>
         <w:ind w:left="0" w:firstLine="0"/>
       </w:pPr>
-      <w:bookmarkStart w:id="36" w:name="_Toc234690198"/>
+      <w:bookmarkStart w:id="35" w:name="_Toc234690198"/>
       <w:r>
         <w:br/>
       </w:r>
-      <w:bookmarkStart w:id="37" w:name="_Toc38870008"/>
+      <w:bookmarkStart w:id="36" w:name="_Toc54532009"/>
       <w:r>
         <w:t>Análisis Técnico</w:t>
       </w:r>
       <w:bookmarkEnd w:id="17"/>
-      <w:bookmarkEnd w:id="34"/>
+      <w:bookmarkEnd w:id="33"/>
+      <w:bookmarkEnd w:id="35"/>
       <w:bookmarkEnd w:id="36"/>
-      <w:bookmarkEnd w:id="37"/>
     </w:p>
     <w:p>
       <w:pPr>
@@ -3319,10 +3248,22 @@
         <w:t>programas de a</w:t>
       </w:r>
       <w:r>
-        <w:t>signaturas y (lo más importante para no</w:t>
-      </w:r>
-      <w:r>
-        <w:t>sotros) la vigencia de la misma. A partir de esta observan a qué</w:t>
+        <w:t xml:space="preserve">signaturas y </w:t>
+      </w:r>
+      <w:r>
+        <w:t xml:space="preserve">la vigencia de </w:t>
+      </w:r>
+      <w:r>
+        <w:t>los mismos</w:t>
+      </w:r>
+      <w:r>
+        <w:t xml:space="preserve">. A partir de esta </w:t>
+      </w:r>
+      <w:r>
+        <w:t xml:space="preserve">vigencia, </w:t>
+      </w:r>
+      <w:r>
+        <w:t>observan a qué</w:t>
       </w:r>
       <w:r>
         <w:t xml:space="preserve"> docente deben solicitarle un nuevo programa o la actualización del mismo</w:t>
@@ -3482,8 +3423,13 @@
         </w:numPr>
       </w:pPr>
       <w:r>
-        <w:lastRenderedPageBreak/>
-        <w:t>Generación de documentos (.pdf/.doc/.docx).</w:t>
+        <w:t>Generación de documentos (.pdf/.doc/.docx</w:t>
+      </w:r>
+      <w:r>
+        <w:t>/.xls</w:t>
+      </w:r>
+      <w:r>
+        <w:t>).</w:t>
       </w:r>
     </w:p>
     <w:p>
@@ -3519,109 +3465,194 @@
       <w:pPr>
         <w:pStyle w:val="PSI-Ttulo3"/>
       </w:pPr>
-      <w:bookmarkStart w:id="38" w:name="_Toc228187388"/>
-      <w:bookmarkStart w:id="39" w:name="_Toc234690199"/>
-      <w:bookmarkStart w:id="40" w:name="_Toc38870009"/>
-      <w:r>
+      <w:bookmarkStart w:id="37" w:name="_Toc228187388"/>
+      <w:bookmarkStart w:id="38" w:name="_Toc234690199"/>
+      <w:bookmarkStart w:id="39" w:name="_Toc54532010"/>
+      <w:r>
+        <w:lastRenderedPageBreak/>
         <w:t>Definición de problema:</w:t>
       </w:r>
+      <w:bookmarkEnd w:id="37"/>
       <w:bookmarkEnd w:id="38"/>
       <w:bookmarkEnd w:id="39"/>
+    </w:p>
+    <w:p>
+      <w:pPr>
+        <w:pStyle w:val="PSI-Normal"/>
+      </w:pPr>
+      <w:r>
+        <w:t xml:space="preserve">El problema a solucionar es el control y seguimiento de los </w:t>
+      </w:r>
+      <w:r>
+        <w:t>P</w:t>
+      </w:r>
+      <w:r>
+        <w:t xml:space="preserve">rogramas de </w:t>
+      </w:r>
+      <w:r>
+        <w:t>Asignaturas de</w:t>
+      </w:r>
+      <w:r>
+        <w:t xml:space="preserve"> las carreras que se dictan en la UNPA UARG</w:t>
+      </w:r>
+      <w:r>
+        <w:t>. A</w:t>
+      </w:r>
+      <w:r>
+        <w:t>ctualmente</w:t>
+      </w:r>
+      <w:r>
+        <w:t>,</w:t>
+      </w:r>
+      <w:r>
+        <w:t xml:space="preserve"> esto no se registra ni de forma manual</w:t>
+      </w:r>
+      <w:r>
+        <w:t>. Asimismo,</w:t>
+      </w:r>
+      <w:r>
+        <w:t xml:space="preserve"> se busca tener un registro/historial acerca de las acciones llevadas a cabo para solicitar un programa nuevo</w:t>
+      </w:r>
+      <w:r>
+        <w:t>/actualizado</w:t>
+      </w:r>
+      <w:r>
+        <w:t xml:space="preserve"> al docente responsable</w:t>
+      </w:r>
+      <w:r>
+        <w:t xml:space="preserve"> y su correspondiente firma</w:t>
+      </w:r>
+      <w:r>
+        <w:t>.</w:t>
+      </w:r>
+    </w:p>
+    <w:p>
+      <w:pPr>
+        <w:pStyle w:val="PSI-Ttulo3"/>
+      </w:pPr>
+      <w:bookmarkStart w:id="40" w:name="_Toc228187389"/>
+      <w:bookmarkStart w:id="41" w:name="_Toc234690200"/>
+    </w:p>
+    <w:p>
+      <w:pPr>
+        <w:pStyle w:val="PSI-Ttulo3"/>
+      </w:pPr>
+      <w:bookmarkStart w:id="42" w:name="_Toc54532011"/>
+      <w:r>
+        <w:t>Características actuales del sistema</w:t>
+      </w:r>
       <w:bookmarkEnd w:id="40"/>
-    </w:p>
-    <w:p>
-      <w:pPr>
-        <w:pStyle w:val="PSI-Normal"/>
-      </w:pPr>
-      <w:r>
-        <w:t xml:space="preserve">El problema a solucionar es el control y seguimiento de los </w:t>
-      </w:r>
-      <w:r>
-        <w:t>P</w:t>
-      </w:r>
-      <w:r>
-        <w:t xml:space="preserve">rogramas de </w:t>
-      </w:r>
-      <w:r>
-        <w:t>Asignaturas de</w:t>
-      </w:r>
-      <w:r>
-        <w:t xml:space="preserve"> las carreras que se dictan en la UNPA UARG</w:t>
-      </w:r>
-      <w:r>
-        <w:t>. A</w:t>
-      </w:r>
-      <w:r>
-        <w:t>ctualmente</w:t>
-      </w:r>
-      <w:r>
-        <w:t>,</w:t>
-      </w:r>
-      <w:r>
-        <w:t xml:space="preserve"> esto no se registra ni de forma manual</w:t>
-      </w:r>
-      <w:r>
-        <w:t>. Asimismo,</w:t>
-      </w:r>
-      <w:r>
-        <w:t xml:space="preserve"> se busca tener un registro/historial acerca de las acciones llevadas a cabo para solicitar un programa nuevo</w:t>
-      </w:r>
-      <w:r>
-        <w:t>/actualizado</w:t>
-      </w:r>
-      <w:r>
-        <w:t xml:space="preserve"> al docente responsable</w:t>
-      </w:r>
-      <w:r>
-        <w:t xml:space="preserve"> y su correspondiente firma</w:t>
-      </w:r>
-      <w:r>
-        <w:t>.</w:t>
-      </w:r>
-    </w:p>
-    <w:p>
-      <w:pPr>
-        <w:pStyle w:val="PSI-Ttulo3"/>
-      </w:pPr>
-      <w:bookmarkStart w:id="41" w:name="_Toc228187389"/>
-      <w:bookmarkStart w:id="42" w:name="_Toc234690200"/>
-    </w:p>
-    <w:p>
-      <w:pPr>
-        <w:pStyle w:val="PSI-Ttulo3"/>
-      </w:pPr>
-      <w:bookmarkStart w:id="43" w:name="_Toc38870010"/>
-      <w:r>
-        <w:t>Características actuales del sistema</w:t>
-      </w:r>
       <w:bookmarkEnd w:id="41"/>
       <w:bookmarkEnd w:id="42"/>
+    </w:p>
+    <w:p>
+      <w:pPr>
+        <w:pStyle w:val="PSI-Normal"/>
+      </w:pPr>
+      <w:r>
+        <w:t>E</w:t>
+      </w:r>
+      <w:r>
+        <w:t>n la organización del cliente no cuentan con un sistema informático que lo ayude a poder llevar a cabo sus actividades en cuanto a la administración y seguimiento de programas de asignaturas, se apoyan en una herramienta informática como Microsoft Excel en donde se tiene una planilla con toda la información necesaria acerca de los programas</w:t>
+      </w:r>
+      <w:r>
+        <w:t xml:space="preserve"> de las asignaturas</w:t>
+      </w:r>
+      <w:r>
+        <w:t>.</w:t>
+      </w:r>
+      <w:r>
+        <w:t xml:space="preserve"> En esta planilla solo observan la vigencia del programa de una determinada </w:t>
+      </w:r>
+      <w:r>
+        <w:t>asignatura</w:t>
+      </w:r>
+      <w:r>
+        <w:t xml:space="preserve"> en caso de estar desactualizada, observan quien es el docente responsable y se procede a notificarle vía mail que realice la correspondiente actualización del programa.</w:t>
+      </w:r>
+    </w:p>
+    <w:p>
+      <w:pPr>
+        <w:pStyle w:val="PSI-Normal"/>
+      </w:pPr>
+      <w:r>
+        <w:t>Además,</w:t>
+      </w:r>
+      <w:r>
+        <w:t xml:space="preserve"> se puedo observar que </w:t>
+      </w:r>
+      <w:r>
+        <w:t xml:space="preserve">los administrativos </w:t>
+      </w:r>
+      <w:r>
+        <w:t>utilizan sistemas informáticos para poder llevar a cabo otras act</w:t>
+      </w:r>
+      <w:r>
+        <w:t>ividades,</w:t>
+      </w:r>
+      <w:r>
+        <w:t xml:space="preserve"> entre ellas se encuentra GEDoc</w:t>
+      </w:r>
+      <w:r>
+        <w:t xml:space="preserve"> (</w:t>
+      </w:r>
+      <w:r>
+        <w:t>sistema de Gestión Electrónica Documenta</w:t>
+      </w:r>
+      <w:r>
+        <w:t>l</w:t>
+      </w:r>
+      <w:r>
+        <w:t>)</w:t>
+      </w:r>
+      <w:r>
+        <w:t>,</w:t>
+      </w:r>
+      <w:r>
+        <w:t xml:space="preserve"> a través del cual pueden</w:t>
+      </w:r>
+      <w:r>
+        <w:t xml:space="preserve"> hacer un seguimiento de los Expedientes de la UARG</w:t>
+      </w:r>
+      <w:r>
+        <w:t>.</w:t>
+      </w:r>
+    </w:p>
+    <w:p>
+      <w:pPr>
+        <w:pStyle w:val="PSI-Comentario"/>
+        <w:rPr>
+          <w:color w:val="FF0000"/>
+        </w:rPr>
+      </w:pPr>
+      <w:bookmarkStart w:id="43" w:name="_Toc234690201"/>
+    </w:p>
+    <w:p>
+      <w:pPr>
+        <w:pStyle w:val="PSI-Ttulo3"/>
+      </w:pPr>
+      <w:bookmarkStart w:id="44" w:name="_Toc54532012"/>
+      <w:r>
+        <w:t>Descripción de procesos actuales</w:t>
+      </w:r>
       <w:bookmarkEnd w:id="43"/>
+      <w:bookmarkEnd w:id="44"/>
+      <w:r>
+        <w:t xml:space="preserve"> </w:t>
+      </w:r>
     </w:p>
     <w:p>
       <w:pPr>
         <w:pStyle w:val="PSI-Normal"/>
       </w:pPr>
       <w:r>
-        <w:t>E</w:t>
-      </w:r>
-      <w:r>
-        <w:t>n la organización del cliente no cuentan con un sistema informático que lo ayude a poder llevar a cabo sus actividades en cuanto a la administración y seguimiento de programas de asignaturas, se apoyan en una herramienta informática como Microsoft Excel en donde se tiene una planilla con toda la información necesaria acerca de los programas</w:t>
-      </w:r>
-      <w:r>
-        <w:t xml:space="preserve"> de las asignaturas</w:t>
-      </w:r>
-      <w:r>
-        <w:t>.</w:t>
-      </w:r>
-      <w:r>
-        <w:t xml:space="preserve"> En esta planilla solo observan la vigencia del programa de una determinada </w:t>
-      </w:r>
-      <w:r>
-        <w:t>asignatura</w:t>
-      </w:r>
-      <w:r>
-        <w:t xml:space="preserve"> en caso de estar desactualizada, observan quien es el docente responsable y se procede a notificarle vía mail que realice la correspondiente actualización del programa.</w:t>
+        <w:t>El proceso comienza cuando los empleados administrativos del área Secretaría Académica observan</w:t>
+      </w:r>
+      <w:r>
+        <w:t xml:space="preserve"> </w:t>
+      </w:r>
+      <w:r>
+        <w:t xml:space="preserve">su planilla (hoja de cálculo) donde tienen registrados datos relevantes de los programas de las asignaturas, como la vigencia del mismo. En base a esto, solicitan, vía correo electrónico, el programa de asignatura correspondiente a los docentes responsables. El mismo puede ser o bien un nuevo programa o su correspondiente actualización. El programa debe actualizarse una vez transcurrido el período de tres años de vigencia o si ha ocurrido un cambio dentro del equipo de cátedra de la asignatura. </w:t>
       </w:r>
     </w:p>
     <w:p>
@@ -3629,156 +3660,72 @@
         <w:pStyle w:val="PSI-Normal"/>
       </w:pPr>
       <w:r>
-        <w:t xml:space="preserve">Además se puedo observar que </w:t>
-      </w:r>
-      <w:r>
-        <w:t xml:space="preserve">los administrativos </w:t>
-      </w:r>
-      <w:r>
-        <w:t>utilizan sistemas informáticos para poder llevar a cabo otras act</w:t>
-      </w:r>
-      <w:r>
-        <w:t>ividades,</w:t>
-      </w:r>
-      <w:r>
-        <w:t xml:space="preserve"> entre ellas se encuentra GEDoc</w:t>
-      </w:r>
-      <w:r>
-        <w:t xml:space="preserve"> (</w:t>
-      </w:r>
-      <w:r>
-        <w:t>sistema de Gestión Electrónica Documenta</w:t>
-      </w:r>
-      <w:r>
-        <w:t>l</w:t>
-      </w:r>
-      <w:r>
-        <w:t>)</w:t>
-      </w:r>
-      <w:r>
-        <w:t>,</w:t>
-      </w:r>
-      <w:r>
-        <w:t xml:space="preserve"> a través del cual pueden</w:t>
-      </w:r>
-      <w:r>
-        <w:t xml:space="preserve"> hacer un seguimiento de los Expedientes de la UARG</w:t>
-      </w:r>
-      <w:r>
-        <w:t>.</w:t>
-      </w:r>
-    </w:p>
-    <w:p>
-      <w:pPr>
-        <w:pStyle w:val="PSI-Comentario"/>
-        <w:rPr>
-          <w:color w:val="FF0000"/>
-        </w:rPr>
-      </w:pPr>
-      <w:bookmarkStart w:id="44" w:name="_Toc234690201"/>
+        <w:t xml:space="preserve">Los docentes titulares deben presentar dos copias firmadas en papel (aunque el ideal del área sería que se lo envíen en formato .doc/.docx vía correo electrónico).  Una vez presentados los mismos, los empleados administrativos prosiguen a efectuar el control formal de los mismos, donde se verificará que el formato del documento, el código de la asignatura y el código de la carrera sean los correspondientes, contenidos mínimos, etcétera. Si no se han encontrado defectos en el armado del mismo, la Secretaria Académica prosigue a firmar dicho programa. El mismo, es enviado a su respectivo departamento (departamento de Ciencias Exactas y Naturales o departamento de Ciencias Sociales). </w:t>
+      </w:r>
+    </w:p>
+    <w:p>
+      <w:pPr>
+        <w:pStyle w:val="PSI-Normal"/>
+      </w:pPr>
+      <w:r>
+        <w:lastRenderedPageBreak/>
+        <w:t>En el departamento al que fue enviado, se efectuaran las revisiones pertinentes al contenido académico que será impartido en la asignatura. Si la revisión es exitosa, el mismo será firmado correspondientemente por el director del departamento.</w:t>
+      </w:r>
+    </w:p>
+    <w:p>
+      <w:pPr>
+        <w:pStyle w:val="PSI-Normal"/>
+      </w:pPr>
+      <w:r>
+        <w:t xml:space="preserve"> Acto seguido, el programa es devuelto a Secretaría Académica para culminar la formal aprobación del mismo. </w:t>
+      </w:r>
+    </w:p>
+    <w:p>
+      <w:pPr>
+        <w:pStyle w:val="PSI-Normal"/>
+      </w:pPr>
+      <w:r>
+        <w:t>Una vez terminado el proceso de evaluación y se han colocado las firmas de los responsables, los empleados administrativos de Secretaría Académica prosiguen a realizar la digitalización del documento (programa) para realizar una copia en formato digital, archivar la correspondiente copia en papel en un sistema de archivos y actualizar la información sobre los programas que se encuentran en un archivo de una hoja de cálculo en su computadora.</w:t>
+      </w:r>
     </w:p>
     <w:p>
       <w:pPr>
         <w:pStyle w:val="PSI-Ttulo3"/>
       </w:pPr>
-      <w:bookmarkStart w:id="45" w:name="_Toc38870011"/>
-      <w:r>
-        <w:t>Descripción de procesos actuales</w:t>
-      </w:r>
-      <w:bookmarkEnd w:id="44"/>
+      <w:bookmarkStart w:id="45" w:name="_Toc234690202"/>
+      <w:r>
+        <w:br/>
+      </w:r>
+      <w:bookmarkStart w:id="46" w:name="_Toc54532013"/>
+      <w:r>
+        <w:t>Requisitos detectados</w:t>
+      </w:r>
       <w:bookmarkEnd w:id="45"/>
-      <w:r>
-        <w:t xml:space="preserve"> </w:t>
-      </w:r>
+      <w:bookmarkEnd w:id="46"/>
     </w:p>
     <w:p>
       <w:pPr>
         <w:pStyle w:val="PSI-Normal"/>
       </w:pPr>
       <w:r>
-        <w:t>El proceso comienza cuando los empleados administrativos del área Secretaría Académica observan</w:t>
-      </w:r>
-      <w:r>
-        <w:t xml:space="preserve"> </w:t>
-      </w:r>
-      <w:r>
-        <w:t xml:space="preserve">su planilla (hoja de cálculo) donde tienen registrados datos relevantes de los programas de las asignaturas, como la vigencia del mismo. En base a esto, solicitan, vía correo electrónico, el programa de asignatura correspondiente a los docentes responsables. El mismo puede ser o bien un nuevo programa o su correspondiente actualización. El programa debe actualizarse una vez transcurrido el período de tres años de vigencia o si ha ocurrido un cambio dentro del equipo de cátedra de la asignatura. </w:t>
-      </w:r>
-    </w:p>
-    <w:p>
-      <w:pPr>
-        <w:pStyle w:val="PSI-Normal"/>
-      </w:pPr>
-      <w:r>
-        <w:t xml:space="preserve">Los docentes titulares deben presentar dos copias firmadas en papel (aunque el ideal del área sería que se lo envíen en formato .doc/.docx vía correo electrónico).  Una vez presentados los mismos, los empleados administrativos prosiguen a efectuar el control formal de los mismos, donde se verificará que el formato del documento, el código de la asignatura y el </w:t>
-      </w:r>
-      <w:r>
-        <w:lastRenderedPageBreak/>
-        <w:t xml:space="preserve">código de la carrera sean los correspondientes, contenidos mínimos, etcétera. Si no se han encontrado defectos en el armado del mismo, la Secretaria Académica prosigue a firmar dicho programa. El mismo, es enviado a su respectivo departamento (departamento de Ciencias Exactas y Naturales o departamento de Ciencias Sociales). </w:t>
-      </w:r>
-    </w:p>
-    <w:p>
-      <w:pPr>
-        <w:pStyle w:val="PSI-Normal"/>
-      </w:pPr>
-      <w:r>
-        <w:t>En el departamento al que fue enviado, se efectuaran las revisiones pertinentes al contenido académico que será impartido en la asignatura. Si la revisión es exitosa, el mismo será firmado correspondientemente por el director del departamento.</w:t>
-      </w:r>
-    </w:p>
-    <w:p>
-      <w:pPr>
-        <w:pStyle w:val="PSI-Normal"/>
-      </w:pPr>
-      <w:r>
-        <w:t xml:space="preserve"> Acto seguido, el programa es devuelto a Secretaría Académica para culminar la formal aprobación del mismo. </w:t>
-      </w:r>
-    </w:p>
-    <w:p>
-      <w:pPr>
-        <w:pStyle w:val="PSI-Normal"/>
-      </w:pPr>
-      <w:r>
-        <w:t>Una vez terminado el proceso de evaluación y se han colocado las firmas de los responsables, los empleados administrativos de Secretaría Académica prosiguen a realizar la digitalización del documento (programa) para realizar una copia en formato digital, archivar la correspondiente copia en papel en un sistema de archivos y actualizar la información sobre los programas que se encuentran en un archivo de una hoja de cálculo en su computadora.</w:t>
-      </w:r>
-    </w:p>
-    <w:p>
-      <w:pPr>
-        <w:pStyle w:val="PSI-Ttulo3"/>
-      </w:pPr>
-      <w:bookmarkStart w:id="46" w:name="_Toc234690202"/>
-      <w:r>
-        <w:br/>
-      </w:r>
-      <w:bookmarkStart w:id="47" w:name="_Toc38870012"/>
-      <w:r>
-        <w:t>Requisitos detectados</w:t>
-      </w:r>
-      <w:bookmarkEnd w:id="46"/>
+        <w:t>Los requisitos se encuentran disponibles en el documento Especificación de Requerimientos.</w:t>
+      </w:r>
+    </w:p>
+    <w:p>
+      <w:pPr>
+        <w:pStyle w:val="PSI-Ttulo2"/>
+      </w:pPr>
+      <w:bookmarkStart w:id="47" w:name="_Toc200978419"/>
+      <w:bookmarkStart w:id="48" w:name="_Toc228187393"/>
+      <w:bookmarkStart w:id="49" w:name="_Toc234690205"/>
+      <w:bookmarkStart w:id="50" w:name="_Toc54532014"/>
+      <w:r>
+        <w:t>Planificación Estimada</w:t>
+      </w:r>
       <w:bookmarkEnd w:id="47"/>
-    </w:p>
-    <w:p>
-      <w:pPr>
-        <w:pStyle w:val="PSI-Normal"/>
-      </w:pPr>
-      <w:r>
-        <w:t>Los requisitos se encuentran disponibles en el documento Especificación de Requerimientos.</w:t>
-      </w:r>
-    </w:p>
-    <w:p>
-      <w:pPr>
-        <w:pStyle w:val="PSI-Ttulo2"/>
-      </w:pPr>
-      <w:bookmarkStart w:id="48" w:name="_Toc200978419"/>
-      <w:bookmarkStart w:id="49" w:name="_Toc228187393"/>
-      <w:bookmarkStart w:id="50" w:name="_Toc234690205"/>
-      <w:bookmarkStart w:id="51" w:name="_Toc38870013"/>
-      <w:r>
-        <w:t>Planificación Estimada</w:t>
-      </w:r>
       <w:bookmarkEnd w:id="48"/>
       <w:bookmarkEnd w:id="49"/>
       <w:bookmarkEnd w:id="50"/>
-      <w:bookmarkEnd w:id="51"/>
     </w:p>
     <w:p>
       <w:pPr>
@@ -3793,46 +3740,46 @@
         <w:pStyle w:val="PSI-Ttulo2"/>
         <w:ind w:left="0" w:firstLine="0"/>
       </w:pPr>
-      <w:bookmarkStart w:id="52" w:name="_Toc228187396"/>
-      <w:bookmarkStart w:id="53" w:name="_Toc234690208"/>
-      <w:bookmarkStart w:id="54" w:name="_Toc38870014"/>
+      <w:bookmarkStart w:id="51" w:name="_Toc228187396"/>
+      <w:bookmarkStart w:id="52" w:name="_Toc234690208"/>
+      <w:bookmarkStart w:id="53" w:name="_Toc54532015"/>
       <w:r>
         <w:t>Entrevistas</w:t>
       </w:r>
+      <w:bookmarkEnd w:id="51"/>
       <w:bookmarkEnd w:id="52"/>
       <w:bookmarkEnd w:id="53"/>
+      <w:r>
+        <w:t xml:space="preserve"> </w:t>
+      </w:r>
+    </w:p>
+    <w:p>
+      <w:pPr>
+        <w:pStyle w:val="PSI-Normal"/>
+      </w:pPr>
+      <w:r>
+        <w:t xml:space="preserve">Hasta el día en que fue escrita esta propuesta, sólo ha habido una entrevista con el cliente. Dicha entrevista fue pactada por correo electrónico y se habló de </w:t>
+      </w:r>
+      <w:r>
+        <w:t>cómo</w:t>
+      </w:r>
+      <w:r>
+        <w:t xml:space="preserve"> es el proceso de gestión de programas actualmente y que es lo que le gustaría mejorar al cliente sobre el mismo.</w:t>
+      </w:r>
+    </w:p>
+    <w:p>
+      <w:pPr>
+        <w:pStyle w:val="PSI-Ttulo2"/>
+      </w:pPr>
+      <w:bookmarkStart w:id="54" w:name="_Toc228187397"/>
+      <w:bookmarkStart w:id="55" w:name="_Toc234690209"/>
+      <w:bookmarkStart w:id="56" w:name="_Toc54532016"/>
+      <w:r>
+        <w:t>Comentarios</w:t>
+      </w:r>
       <w:bookmarkEnd w:id="54"/>
-      <w:r>
-        <w:t xml:space="preserve"> </w:t>
-      </w:r>
-    </w:p>
-    <w:p>
-      <w:pPr>
-        <w:pStyle w:val="PSI-Normal"/>
-      </w:pPr>
-      <w:r>
-        <w:t xml:space="preserve">Hasta el día en que fue escrita esta propuesta, sólo ha habido una entrevista con el cliente. Dicha entrevista fue pactada por correo electrónico y se habló de </w:t>
-      </w:r>
-      <w:r>
-        <w:t>cómo</w:t>
-      </w:r>
-      <w:r>
-        <w:t xml:space="preserve"> es el proceso de gestión de programas actualmente y que es lo que le gustaría mejorar al cliente sobre el mismo.</w:t>
-      </w:r>
-    </w:p>
-    <w:p>
-      <w:pPr>
-        <w:pStyle w:val="PSI-Ttulo2"/>
-      </w:pPr>
-      <w:bookmarkStart w:id="55" w:name="_Toc228187397"/>
-      <w:bookmarkStart w:id="56" w:name="_Toc234690209"/>
-      <w:bookmarkStart w:id="57" w:name="_Toc38870015"/>
-      <w:r>
-        <w:t>Comentarios</w:t>
-      </w:r>
       <w:bookmarkEnd w:id="55"/>
       <w:bookmarkEnd w:id="56"/>
-      <w:bookmarkEnd w:id="57"/>
       <w:r>
         <w:t xml:space="preserve"> </w:t>
       </w:r>
@@ -3864,7 +3811,7 @@
 </file>
 
 <file path=word/endnotes.xml><?xml version="1.0" encoding="utf-8"?>
-<w:endnotes xmlns:wpc="http://schemas.microsoft.com/office/word/2010/wordprocessingCanvas" xmlns:mc="http://schemas.openxmlformats.org/markup-compatibility/2006" xmlns:o="urn:schemas-microsoft-com:office:office" xmlns:r="http://schemas.openxmlformats.org/officeDocument/2006/relationships" xmlns:m="http://schemas.openxmlformats.org/officeDocument/2006/math" xmlns:v="urn:schemas-microsoft-com:vml" xmlns:wp14="http://schemas.microsoft.com/office/word/2010/wordprocessingDrawing" xmlns:wp="http://schemas.openxmlformats.org/drawingml/2006/wordprocessingDrawing" xmlns:w10="urn:schemas-microsoft-com:office:word" xmlns:w="http://schemas.openxmlformats.org/wordprocessingml/2006/main" xmlns:w14="http://schemas.microsoft.com/office/word/2010/wordml" xmlns:w15="http://schemas.microsoft.com/office/word/2012/wordml" xmlns:wpg="http://schemas.microsoft.com/office/word/2010/wordprocessingGroup" xmlns:wpi="http://schemas.microsoft.com/office/word/2010/wordprocessingInk" xmlns:wne="http://schemas.microsoft.com/office/word/2006/wordml" xmlns:wps="http://schemas.microsoft.com/office/word/2010/wordprocessingShape" mc:Ignorable="w14 w15 wp14">
+<w:endnotes xmlns:wpc="http://schemas.microsoft.com/office/word/2010/wordprocessingCanvas" xmlns:cx="http://schemas.microsoft.com/office/drawing/2014/chartex" xmlns:cx1="http://schemas.microsoft.com/office/drawing/2015/9/8/chartex" xmlns:cx2="http://schemas.microsoft.com/office/drawing/2015/10/21/chartex" xmlns:cx3="http://schemas.microsoft.com/office/drawing/2016/5/9/chartex" xmlns:cx4="http://schemas.microsoft.com/office/drawing/2016/5/10/chartex" xmlns:cx5="http://schemas.microsoft.com/office/drawing/2016/5/11/chartex" xmlns:cx6="http://schemas.microsoft.com/office/drawing/2016/5/12/chartex" xmlns:cx7="http://schemas.microsoft.com/office/drawing/2016/5/13/chartex" xmlns:cx8="http://schemas.microsoft.com/office/drawing/2016/5/14/chartex" xmlns:mc="http://schemas.openxmlformats.org/markup-compatibility/2006" xmlns:aink="http://schemas.microsoft.com/office/drawing/2016/ink" xmlns:am3d="http://schemas.microsoft.com/office/drawing/2017/model3d" xmlns:o="urn:schemas-microsoft-com:office:office" xmlns:r="http://schemas.openxmlformats.org/officeDocument/2006/relationships" xmlns:m="http://schemas.openxmlformats.org/officeDocument/2006/math" xmlns:v="urn:schemas-microsoft-com:vml" xmlns:wp14="http://schemas.microsoft.com/office/word/2010/wordprocessingDrawing" xmlns:wp="http://schemas.openxmlformats.org/drawingml/2006/wordprocessingDrawing" xmlns:w10="urn:schemas-microsoft-com:office:word" xmlns:w="http://schemas.openxmlformats.org/wordprocessingml/2006/main" xmlns:w14="http://schemas.microsoft.com/office/word/2010/wordml" xmlns:w15="http://schemas.microsoft.com/office/word/2012/wordml" xmlns:w16cex="http://schemas.microsoft.com/office/word/2018/wordml/cex" xmlns:w16cid="http://schemas.microsoft.com/office/word/2016/wordml/cid" xmlns:w16="http://schemas.microsoft.com/office/word/2018/wordml" xmlns:w16se="http://schemas.microsoft.com/office/word/2015/wordml/symex" xmlns:wpg="http://schemas.microsoft.com/office/word/2010/wordprocessingGroup" xmlns:wpi="http://schemas.microsoft.com/office/word/2010/wordprocessingInk" xmlns:wne="http://schemas.microsoft.com/office/word/2006/wordml" xmlns:wps="http://schemas.microsoft.com/office/word/2010/wordprocessingShape" mc:Ignorable="w14 w15 w16se w16cid w16 w16cex wp14">
   <w:endnote w:type="separator" w:id="-1">
     <w:p>
       <w:pPr>
@@ -3891,7 +3838,7 @@
 </file>
 
 <file path=word/footer1.xml><?xml version="1.0" encoding="utf-8"?>
-<w:ftr xmlns:wpc="http://schemas.microsoft.com/office/word/2010/wordprocessingCanvas" xmlns:mc="http://schemas.openxmlformats.org/markup-compatibility/2006" xmlns:o="urn:schemas-microsoft-com:office:office" xmlns:r="http://schemas.openxmlformats.org/officeDocument/2006/relationships" xmlns:m="http://schemas.openxmlformats.org/officeDocument/2006/math" xmlns:v="urn:schemas-microsoft-com:vml" xmlns:wp14="http://schemas.microsoft.com/office/word/2010/wordprocessingDrawing" xmlns:wp="http://schemas.openxmlformats.org/drawingml/2006/wordprocessingDrawing" xmlns:w10="urn:schemas-microsoft-com:office:word" xmlns:w="http://schemas.openxmlformats.org/wordprocessingml/2006/main" xmlns:w14="http://schemas.microsoft.com/office/word/2010/wordml" xmlns:w15="http://schemas.microsoft.com/office/word/2012/wordml" xmlns:wpg="http://schemas.microsoft.com/office/word/2010/wordprocessingGroup" xmlns:wpi="http://schemas.microsoft.com/office/word/2010/wordprocessingInk" xmlns:wne="http://schemas.microsoft.com/office/word/2006/wordml" xmlns:wps="http://schemas.microsoft.com/office/word/2010/wordprocessingShape" mc:Ignorable="w14 w15 wp14">
+<w:ftr xmlns:wpc="http://schemas.microsoft.com/office/word/2010/wordprocessingCanvas" xmlns:cx="http://schemas.microsoft.com/office/drawing/2014/chartex" xmlns:cx1="http://schemas.microsoft.com/office/drawing/2015/9/8/chartex" xmlns:cx2="http://schemas.microsoft.com/office/drawing/2015/10/21/chartex" xmlns:cx3="http://schemas.microsoft.com/office/drawing/2016/5/9/chartex" xmlns:cx4="http://schemas.microsoft.com/office/drawing/2016/5/10/chartex" xmlns:cx5="http://schemas.microsoft.com/office/drawing/2016/5/11/chartex" xmlns:cx6="http://schemas.microsoft.com/office/drawing/2016/5/12/chartex" xmlns:cx7="http://schemas.microsoft.com/office/drawing/2016/5/13/chartex" xmlns:cx8="http://schemas.microsoft.com/office/drawing/2016/5/14/chartex" xmlns:mc="http://schemas.openxmlformats.org/markup-compatibility/2006" xmlns:aink="http://schemas.microsoft.com/office/drawing/2016/ink" xmlns:am3d="http://schemas.microsoft.com/office/drawing/2017/model3d" xmlns:o="urn:schemas-microsoft-com:office:office" xmlns:r="http://schemas.openxmlformats.org/officeDocument/2006/relationships" xmlns:m="http://schemas.openxmlformats.org/officeDocument/2006/math" xmlns:v="urn:schemas-microsoft-com:vml" xmlns:wp14="http://schemas.microsoft.com/office/word/2010/wordprocessingDrawing" xmlns:wp="http://schemas.openxmlformats.org/drawingml/2006/wordprocessingDrawing" xmlns:w10="urn:schemas-microsoft-com:office:word" xmlns:w="http://schemas.openxmlformats.org/wordprocessingml/2006/main" xmlns:w14="http://schemas.microsoft.com/office/word/2010/wordml" xmlns:w15="http://schemas.microsoft.com/office/word/2012/wordml" xmlns:w16cex="http://schemas.microsoft.com/office/word/2018/wordml/cex" xmlns:w16cid="http://schemas.microsoft.com/office/word/2016/wordml/cid" xmlns:w16="http://schemas.microsoft.com/office/word/2018/wordml" xmlns:w16se="http://schemas.microsoft.com/office/word/2015/wordml/symex" xmlns:wpg="http://schemas.microsoft.com/office/word/2010/wordprocessingGroup" xmlns:wpi="http://schemas.microsoft.com/office/word/2010/wordprocessingInk" xmlns:wne="http://schemas.microsoft.com/office/word/2006/wordml" xmlns:wps="http://schemas.microsoft.com/office/word/2010/wordprocessingShape" mc:Ignorable="w14 w15 w16se w16cid w16 w16cex wp14">
   <w:p>
     <w:pPr>
       <w:tabs>
@@ -3917,7 +3864,7 @@
         <w:noProof/>
         <w:lang w:eastAsia="es-ES"/>
       </w:rPr>
-      <w:pict>
+      <w:pict w14:anchorId="796C0604">
         <v:group id="Group 27" o:spid="_x0000_s2051" style="position:absolute;left:0;text-align:left;margin-left:0;margin-top:0;width:593.7pt;height:63.75pt;flip:y;z-index:251676672;mso-width-percent:1000;mso-height-percent:900;mso-position-horizontal:center;mso-position-horizontal-relative:page;mso-position-vertical:bottom;mso-position-vertical-relative:page;mso-width-percent:1000;mso-height-percent:900;mso-height-relative:bottom-margin-area" coordorigin="8,9" coordsize="15823,1439" o:gfxdata="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" o:allowincell="f">
           <v:shapetype id="_x0000_t32" coordsize="21600,21600" o:spt="32" o:oned="t" path="m,l21600,21600e" filled="f">
             <v:path arrowok="t" fillok="f" o:connecttype="none"/>
@@ -3934,7 +3881,7 @@
         <w:noProof/>
         <w:lang w:eastAsia="es-ES"/>
       </w:rPr>
-      <w:pict>
+      <w:pict w14:anchorId="402FC568">
         <v:rect id="Rectangle 26" o:spid="_x0000_s2050" style="position:absolute;left:0;text-align:left;margin-left:0;margin-top:0;width:7.15pt;height:62.45pt;z-index:251675648;visibility:visible;mso-height-percent:900;mso-position-horizontal:center;mso-position-horizontal-relative:left-margin-area;mso-position-vertical:bottom;mso-position-vertical-relative:page;mso-height-percent:900;mso-height-relative:bottom-margin-area" o:gfxdata="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" fillcolor="#4bacc6 [3208]" strokecolor="#205867 [1608]">
           <w10:wrap anchorx="margin" anchory="page"/>
         </v:rect>
@@ -4043,7 +3990,7 @@
         <w:noProof/>
         <w:lang w:eastAsia="zh-TW"/>
       </w:rPr>
-      <w:pict>
+      <w:pict w14:anchorId="03B50DA9">
         <v:rect id="Rectangle 11" o:spid="_x0000_s2049" style="position:absolute;left:0;text-align:left;margin-left:0;margin-top:0;width:7.15pt;height:62.45pt;z-index:251670528;visibility:visible;mso-height-percent:900;mso-position-horizontal:center;mso-position-horizontal-relative:right-margin-area;mso-position-vertical:bottom;mso-position-vertical-relative:page;mso-height-percent:900;mso-height-relative:bottom-margin-area" o:gfxdata="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" fillcolor="#4bacc6 [3208]" strokecolor="#205867 [1608]">
           <w10:wrap anchorx="margin" anchory="page"/>
         </v:rect>
@@ -4079,7 +4026,7 @@
 </file>
 
 <file path=word/footnotes.xml><?xml version="1.0" encoding="utf-8"?>
-<w:footnotes xmlns:wpc="http://schemas.microsoft.com/office/word/2010/wordprocessingCanvas" xmlns:mc="http://schemas.openxmlformats.org/markup-compatibility/2006" xmlns:o="urn:schemas-microsoft-com:office:office" xmlns:r="http://schemas.openxmlformats.org/officeDocument/2006/relationships" xmlns:m="http://schemas.openxmlformats.org/officeDocument/2006/math" xmlns:v="urn:schemas-microsoft-com:vml" xmlns:wp14="http://schemas.microsoft.com/office/word/2010/wordprocessingDrawing" xmlns:wp="http://schemas.openxmlformats.org/drawingml/2006/wordprocessingDrawing" xmlns:w10="urn:schemas-microsoft-com:office:word" xmlns:w="http://schemas.openxmlformats.org/wordprocessingml/2006/main" xmlns:w14="http://schemas.microsoft.com/office/word/2010/wordml" xmlns:w15="http://schemas.microsoft.com/office/word/2012/wordml" xmlns:wpg="http://schemas.microsoft.com/office/word/2010/wordprocessingGroup" xmlns:wpi="http://schemas.microsoft.com/office/word/2010/wordprocessingInk" xmlns:wne="http://schemas.microsoft.com/office/word/2006/wordml" xmlns:wps="http://schemas.microsoft.com/office/word/2010/wordprocessingShape" mc:Ignorable="w14 w15 wp14">
+<w:footnotes xmlns:wpc="http://schemas.microsoft.com/office/word/2010/wordprocessingCanvas" xmlns:cx="http://schemas.microsoft.com/office/drawing/2014/chartex" xmlns:cx1="http://schemas.microsoft.com/office/drawing/2015/9/8/chartex" xmlns:cx2="http://schemas.microsoft.com/office/drawing/2015/10/21/chartex" xmlns:cx3="http://schemas.microsoft.com/office/drawing/2016/5/9/chartex" xmlns:cx4="http://schemas.microsoft.com/office/drawing/2016/5/10/chartex" xmlns:cx5="http://schemas.microsoft.com/office/drawing/2016/5/11/chartex" xmlns:cx6="http://schemas.microsoft.com/office/drawing/2016/5/12/chartex" xmlns:cx7="http://schemas.microsoft.com/office/drawing/2016/5/13/chartex" xmlns:cx8="http://schemas.microsoft.com/office/drawing/2016/5/14/chartex" xmlns:mc="http://schemas.openxmlformats.org/markup-compatibility/2006" xmlns:aink="http://schemas.microsoft.com/office/drawing/2016/ink" xmlns:am3d="http://schemas.microsoft.com/office/drawing/2017/model3d" xmlns:o="urn:schemas-microsoft-com:office:office" xmlns:r="http://schemas.openxmlformats.org/officeDocument/2006/relationships" xmlns:m="http://schemas.openxmlformats.org/officeDocument/2006/math" xmlns:v="urn:schemas-microsoft-com:vml" xmlns:wp14="http://schemas.microsoft.com/office/word/2010/wordprocessingDrawing" xmlns:wp="http://schemas.openxmlformats.org/drawingml/2006/wordprocessingDrawing" xmlns:w10="urn:schemas-microsoft-com:office:word" xmlns:w="http://schemas.openxmlformats.org/wordprocessingml/2006/main" xmlns:w14="http://schemas.microsoft.com/office/word/2010/wordml" xmlns:w15="http://schemas.microsoft.com/office/word/2012/wordml" xmlns:w16cex="http://schemas.microsoft.com/office/word/2018/wordml/cex" xmlns:w16cid="http://schemas.microsoft.com/office/word/2016/wordml/cid" xmlns:w16="http://schemas.microsoft.com/office/word/2018/wordml" xmlns:w16se="http://schemas.microsoft.com/office/word/2015/wordml/symex" xmlns:wpg="http://schemas.microsoft.com/office/word/2010/wordprocessingGroup" xmlns:wpi="http://schemas.microsoft.com/office/word/2010/wordprocessingInk" xmlns:wne="http://schemas.microsoft.com/office/word/2006/wordml" xmlns:wps="http://schemas.microsoft.com/office/word/2010/wordprocessingShape" mc:Ignorable="w14 w15 w16se w16cid w16 w16cex wp14">
   <w:footnote w:type="separator" w:id="-1">
     <w:p>
       <w:pPr>
@@ -4106,7 +4053,7 @@
 </file>
 
 <file path=word/header1.xml><?xml version="1.0" encoding="utf-8"?>
-<w:hdr xmlns:wpc="http://schemas.microsoft.com/office/word/2010/wordprocessingCanvas" xmlns:mc="http://schemas.openxmlformats.org/markup-compatibility/2006" xmlns:o="urn:schemas-microsoft-com:office:office" xmlns:r="http://schemas.openxmlformats.org/officeDocument/2006/relationships" xmlns:m="http://schemas.openxmlformats.org/officeDocument/2006/math" xmlns:v="urn:schemas-microsoft-com:vml" xmlns:wp14="http://schemas.microsoft.com/office/word/2010/wordprocessingDrawing" xmlns:wp="http://schemas.openxmlformats.org/drawingml/2006/wordprocessingDrawing" xmlns:w10="urn:schemas-microsoft-com:office:word" xmlns:w="http://schemas.openxmlformats.org/wordprocessingml/2006/main" xmlns:w14="http://schemas.microsoft.com/office/word/2010/wordml" xmlns:w15="http://schemas.microsoft.com/office/word/2012/wordml" xmlns:wpg="http://schemas.microsoft.com/office/word/2010/wordprocessingGroup" xmlns:wpi="http://schemas.microsoft.com/office/word/2010/wordprocessingInk" xmlns:wne="http://schemas.microsoft.com/office/word/2006/wordml" xmlns:wps="http://schemas.microsoft.com/office/word/2010/wordprocessingShape" mc:Ignorable="w14 w15 wp14">
+<w:hdr xmlns:wpc="http://schemas.microsoft.com/office/word/2010/wordprocessingCanvas" xmlns:cx="http://schemas.microsoft.com/office/drawing/2014/chartex" xmlns:cx1="http://schemas.microsoft.com/office/drawing/2015/9/8/chartex" xmlns:cx2="http://schemas.microsoft.com/office/drawing/2015/10/21/chartex" xmlns:cx3="http://schemas.microsoft.com/office/drawing/2016/5/9/chartex" xmlns:cx4="http://schemas.microsoft.com/office/drawing/2016/5/10/chartex" xmlns:cx5="http://schemas.microsoft.com/office/drawing/2016/5/11/chartex" xmlns:cx6="http://schemas.microsoft.com/office/drawing/2016/5/12/chartex" xmlns:cx7="http://schemas.microsoft.com/office/drawing/2016/5/13/chartex" xmlns:cx8="http://schemas.microsoft.com/office/drawing/2016/5/14/chartex" xmlns:mc="http://schemas.openxmlformats.org/markup-compatibility/2006" xmlns:aink="http://schemas.microsoft.com/office/drawing/2016/ink" xmlns:am3d="http://schemas.microsoft.com/office/drawing/2017/model3d" xmlns:o="urn:schemas-microsoft-com:office:office" xmlns:r="http://schemas.openxmlformats.org/officeDocument/2006/relationships" xmlns:m="http://schemas.openxmlformats.org/officeDocument/2006/math" xmlns:v="urn:schemas-microsoft-com:vml" xmlns:wp14="http://schemas.microsoft.com/office/word/2010/wordprocessingDrawing" xmlns:wp="http://schemas.openxmlformats.org/drawingml/2006/wordprocessingDrawing" xmlns:w10="urn:schemas-microsoft-com:office:word" xmlns:w="http://schemas.openxmlformats.org/wordprocessingml/2006/main" xmlns:w14="http://schemas.microsoft.com/office/word/2010/wordml" xmlns:w15="http://schemas.microsoft.com/office/word/2012/wordml" xmlns:w16cex="http://schemas.microsoft.com/office/word/2018/wordml/cex" xmlns:w16cid="http://schemas.microsoft.com/office/word/2016/wordml/cid" xmlns:w16="http://schemas.microsoft.com/office/word/2018/wordml" xmlns:w16se="http://schemas.microsoft.com/office/word/2015/wordml/symex" xmlns:wpg="http://schemas.microsoft.com/office/word/2010/wordprocessingGroup" xmlns:wpi="http://schemas.microsoft.com/office/word/2010/wordprocessingInk" xmlns:wne="http://schemas.microsoft.com/office/word/2006/wordml" xmlns:wps="http://schemas.microsoft.com/office/word/2010/wordprocessingShape" mc:Ignorable="w14 w15 w16se w16cid w16 w16cex wp14">
   <w:sdt>
     <w:sdtPr>
       <w:rPr>
@@ -4158,7 +4105,7 @@
         <w:lang w:val="es-AR" w:eastAsia="es-AR"/>
       </w:rPr>
       <w:drawing>
-        <wp:anchor distT="0" distB="0" distL="114300" distR="114300" simplePos="0" relativeHeight="251684864" behindDoc="0" locked="0" layoutInCell="1" allowOverlap="1">
+        <wp:anchor distT="0" distB="0" distL="114300" distR="114300" simplePos="0" relativeHeight="251684864" behindDoc="0" locked="0" layoutInCell="1" allowOverlap="1" wp14:anchorId="3E3019A4" wp14:editId="56546EC9">
           <wp:simplePos x="0" y="0"/>
           <wp:positionH relativeFrom="margin">
             <wp:posOffset>5234940</wp:posOffset>
@@ -4215,7 +4162,7 @@
         <w:lang w:val="es-AR" w:eastAsia="es-AR"/>
       </w:rPr>
       <w:drawing>
-        <wp:anchor distT="0" distB="0" distL="114300" distR="114300" simplePos="0" relativeHeight="251682816" behindDoc="0" locked="0" layoutInCell="1" allowOverlap="1">
+        <wp:anchor distT="0" distB="0" distL="114300" distR="114300" simplePos="0" relativeHeight="251682816" behindDoc="0" locked="0" layoutInCell="1" allowOverlap="1" wp14:anchorId="002AF66E" wp14:editId="0B3C9289">
           <wp:simplePos x="0" y="0"/>
           <wp:positionH relativeFrom="margin">
             <wp:posOffset>-470535</wp:posOffset>
@@ -4265,7 +4212,7 @@
         <w:szCs w:val="36"/>
         <w:lang w:eastAsia="es-ES"/>
       </w:rPr>
-      <w:pict>
+      <w:pict w14:anchorId="2DCE4A91">
         <v:rect id="Rectangle 41" o:spid="_x0000_s2058" style="position:absolute;margin-left:38.9pt;margin-top:0;width:7.15pt;height:62.15pt;z-index:251680768;visibility:visible;mso-height-percent:900;mso-position-horizontal-relative:left-margin-area;mso-position-vertical-relative:page;mso-height-percent:900;mso-height-relative:bottom-margin-area" o:gfxdata="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" fillcolor="#4bacc6 [3208]" strokecolor="#205867 [1608]">
           <w10:wrap anchorx="margin" anchory="page"/>
         </v:rect>
@@ -4278,7 +4225,7 @@
         <w:szCs w:val="36"/>
         <w:lang w:eastAsia="es-ES"/>
       </w:rPr>
-      <w:pict>
+      <w:pict w14:anchorId="5E0F78C0">
         <v:rect id="Rectangle 34" o:spid="_x0000_s2057" style="position:absolute;margin-left:549.2pt;margin-top:0;width:7.15pt;height:62.2pt;z-index:251678720;visibility:visible;mso-height-percent:900;mso-position-horizontal-relative:left-margin-area;mso-position-vertical-relative:page;mso-height-percent:900;mso-height-relative:bottom-margin-area" o:gfxdata="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" fillcolor="#4bacc6 [3208]" strokecolor="#205867 [1608]">
           <w10:wrap anchorx="margin" anchory="page"/>
         </v:rect>
@@ -4291,7 +4238,7 @@
         <w:szCs w:val="36"/>
         <w:lang w:eastAsia="es-ES"/>
       </w:rPr>
-      <w:pict>
+      <w:pict w14:anchorId="129857C6">
         <v:group id="Group 35" o:spid="_x0000_s2054" style="position:absolute;margin-left:0;margin-top:0;width:593.5pt;height:64.2pt;z-index:251679744;mso-width-percent:1000;mso-position-horizontal:center;mso-position-horizontal-relative:page;mso-position-vertical:top;mso-position-vertical-relative:page;mso-width-percent:1000;mso-height-relative:top-margin-area" coordorigin="8,9" coordsize="15823,1439" o:gfxdata="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">
           <v:shapetype id="_x0000_t32" coordsize="21600,21600" o:spt="32" o:oned="t" path="m,l21600,21600e" filled="f">
             <v:path arrowok="t" fillok="f" o:connecttype="none"/>
@@ -4337,7 +4284,7 @@
 </file>
 
 <file path=word/numbering.xml><?xml version="1.0" encoding="utf-8"?>
-<w:numbering xmlns:wpc="http://schemas.microsoft.com/office/word/2010/wordprocessingCanvas" xmlns:mc="http://schemas.openxmlformats.org/markup-compatibility/2006" xmlns:o="urn:schemas-microsoft-com:office:office" xmlns:r="http://schemas.openxmlformats.org/officeDocument/2006/relationships" xmlns:m="http://schemas.openxmlformats.org/officeDocument/2006/math" xmlns:v="urn:schemas-microsoft-com:vml" xmlns:wp14="http://schemas.microsoft.com/office/word/2010/wordprocessingDrawing" xmlns:wp="http://schemas.openxmlformats.org/drawingml/2006/wordprocessingDrawing" xmlns:w10="urn:schemas-microsoft-com:office:word" xmlns:w="http://schemas.openxmlformats.org/wordprocessingml/2006/main" xmlns:w14="http://schemas.microsoft.com/office/word/2010/wordml" xmlns:w15="http://schemas.microsoft.com/office/word/2012/wordml" xmlns:wpg="http://schemas.microsoft.com/office/word/2010/wordprocessingGroup" xmlns:wpi="http://schemas.microsoft.com/office/word/2010/wordprocessingInk" xmlns:wne="http://schemas.microsoft.com/office/word/2006/wordml" xmlns:wps="http://schemas.microsoft.com/office/word/2010/wordprocessingShape" mc:Ignorable="w14 w15 wp14">
+<w:numbering xmlns:wpc="http://schemas.microsoft.com/office/word/2010/wordprocessingCanvas" xmlns:cx="http://schemas.microsoft.com/office/drawing/2014/chartex" xmlns:cx1="http://schemas.microsoft.com/office/drawing/2015/9/8/chartex" xmlns:cx2="http://schemas.microsoft.com/office/drawing/2015/10/21/chartex" xmlns:cx3="http://schemas.microsoft.com/office/drawing/2016/5/9/chartex" xmlns:cx4="http://schemas.microsoft.com/office/drawing/2016/5/10/chartex" xmlns:cx5="http://schemas.microsoft.com/office/drawing/2016/5/11/chartex" xmlns:cx6="http://schemas.microsoft.com/office/drawing/2016/5/12/chartex" xmlns:cx7="http://schemas.microsoft.com/office/drawing/2016/5/13/chartex" xmlns:cx8="http://schemas.microsoft.com/office/drawing/2016/5/14/chartex" xmlns:mc="http://schemas.openxmlformats.org/markup-compatibility/2006" xmlns:aink="http://schemas.microsoft.com/office/drawing/2016/ink" xmlns:am3d="http://schemas.microsoft.com/office/drawing/2017/model3d" xmlns:o="urn:schemas-microsoft-com:office:office" xmlns:r="http://schemas.openxmlformats.org/officeDocument/2006/relationships" xmlns:m="http://schemas.openxmlformats.org/officeDocument/2006/math" xmlns:v="urn:schemas-microsoft-com:vml" xmlns:wp14="http://schemas.microsoft.com/office/word/2010/wordprocessingDrawing" xmlns:wp="http://schemas.openxmlformats.org/drawingml/2006/wordprocessingDrawing" xmlns:w10="urn:schemas-microsoft-com:office:word" xmlns:w="http://schemas.openxmlformats.org/wordprocessingml/2006/main" xmlns:w14="http://schemas.microsoft.com/office/word/2010/wordml" xmlns:w15="http://schemas.microsoft.com/office/word/2012/wordml" xmlns:w16cex="http://schemas.microsoft.com/office/word/2018/wordml/cex" xmlns:w16cid="http://schemas.microsoft.com/office/word/2016/wordml/cid" xmlns:w16="http://schemas.microsoft.com/office/word/2018/wordml" xmlns:w16se="http://schemas.microsoft.com/office/word/2015/wordml/symex" xmlns:wpg="http://schemas.microsoft.com/office/word/2010/wordprocessingGroup" xmlns:wpi="http://schemas.microsoft.com/office/word/2010/wordprocessingInk" xmlns:wne="http://schemas.microsoft.com/office/word/2006/wordml" xmlns:wps="http://schemas.microsoft.com/office/word/2010/wordprocessingShape" mc:Ignorable="w14 w15 w16se w16cid w16 w16cex wp14">
   <w:abstractNum w:abstractNumId="0" w15:restartNumberingAfterBreak="0">
     <w:nsid w:val="00000003"/>
     <w:multiLevelType w:val="multilevel"/>
@@ -6216,7 +6163,7 @@
 </file>
 
 <file path=word/styles.xml><?xml version="1.0" encoding="utf-8"?>
-<w:styles xmlns:mc="http://schemas.openxmlformats.org/markup-compatibility/2006" xmlns:r="http://schemas.openxmlformats.org/officeDocument/2006/relationships" xmlns:w="http://schemas.openxmlformats.org/wordprocessingml/2006/main" xmlns:w14="http://schemas.microsoft.com/office/word/2010/wordml" xmlns:w15="http://schemas.microsoft.com/office/word/2012/wordml" mc:Ignorable="w14 w15">
+<w:styles xmlns:mc="http://schemas.openxmlformats.org/markup-compatibility/2006" xmlns:r="http://schemas.openxmlformats.org/officeDocument/2006/relationships" xmlns:w="http://schemas.openxmlformats.org/wordprocessingml/2006/main" xmlns:w14="http://schemas.microsoft.com/office/word/2010/wordml" xmlns:w15="http://schemas.microsoft.com/office/word/2012/wordml" xmlns:w16cex="http://schemas.microsoft.com/office/word/2018/wordml/cex" xmlns:w16cid="http://schemas.microsoft.com/office/word/2016/wordml/cid" xmlns:w16="http://schemas.microsoft.com/office/word/2018/wordml" xmlns:w16se="http://schemas.microsoft.com/office/word/2015/wordml/symex" mc:Ignorable="w14 w15 w16se w16cid w16 w16cex">
   <w:docDefaults>
     <w:rPrDefault>
       <w:rPr>
@@ -6233,7 +6180,7 @@
       </w:pPr>
     </w:pPrDefault>
   </w:docDefaults>
-  <w:latentStyles w:defLockedState="0" w:defUIPriority="99" w:defSemiHidden="0" w:defUnhideWhenUsed="0" w:defQFormat="0" w:count="371">
+  <w:latentStyles w:defLockedState="0" w:defUIPriority="99" w:defSemiHidden="0" w:defUnhideWhenUsed="0" w:defQFormat="0" w:count="376">
     <w:lsdException w:name="Normal" w:uiPriority="0" w:qFormat="1"/>
     <w:lsdException w:name="heading 1" w:uiPriority="0" w:qFormat="1"/>
     <w:lsdException w:name="heading 2" w:semiHidden="1" w:uiPriority="0" w:unhideWhenUsed="1" w:qFormat="1"/>
@@ -6339,7 +6286,6 @@
     <w:lsdException w:name="HTML Sample" w:semiHidden="1" w:unhideWhenUsed="1"/>
     <w:lsdException w:name="HTML Typewriter" w:semiHidden="1" w:unhideWhenUsed="1"/>
     <w:lsdException w:name="HTML Variable" w:semiHidden="1" w:unhideWhenUsed="1"/>
-    <w:lsdException w:name="Normal Table" w:semiHidden="1" w:unhideWhenUsed="1"/>
     <w:lsdException w:name="annotation subject" w:semiHidden="1" w:unhideWhenUsed="1"/>
     <w:lsdException w:name="No List" w:semiHidden="1" w:unhideWhenUsed="1"/>
     <w:lsdException w:name="Outline List 1" w:semiHidden="1" w:unhideWhenUsed="1"/>
@@ -6382,11 +6328,8 @@
     <w:lsdException w:name="Table Contemporary" w:semiHidden="1" w:unhideWhenUsed="1"/>
     <w:lsdException w:name="Table Elegant" w:semiHidden="1" w:unhideWhenUsed="1"/>
     <w:lsdException w:name="Table Professional" w:semiHidden="1" w:unhideWhenUsed="1"/>
-    <w:lsdException w:name="Table Subtle 1" w:semiHidden="1" w:unhideWhenUsed="1"/>
     <w:lsdException w:name="Table Subtle 2" w:semiHidden="1" w:unhideWhenUsed="1"/>
     <w:lsdException w:name="Table Web 1" w:semiHidden="1" w:unhideWhenUsed="1"/>
-    <w:lsdException w:name="Table Web 2" w:semiHidden="1" w:unhideWhenUsed="1"/>
-    <w:lsdException w:name="Table Web 3" w:semiHidden="1" w:unhideWhenUsed="1"/>
     <w:lsdException w:name="Balloon Text" w:semiHidden="1" w:unhideWhenUsed="1"/>
     <w:lsdException w:name="Table Grid" w:uiPriority="59"/>
     <w:lsdException w:name="Table Theme" w:semiHidden="1" w:unhideWhenUsed="1"/>
@@ -6605,6 +6548,11 @@
     <w:lsdException w:name="List Table 5 Dark Accent 6" w:uiPriority="50"/>
     <w:lsdException w:name="List Table 6 Colorful Accent 6" w:uiPriority="51"/>
     <w:lsdException w:name="List Table 7 Colorful Accent 6" w:uiPriority="52"/>
+    <w:lsdException w:name="Mention" w:semiHidden="1" w:unhideWhenUsed="1"/>
+    <w:lsdException w:name="Smart Hyperlink" w:semiHidden="1" w:unhideWhenUsed="1"/>
+    <w:lsdException w:name="Hashtag" w:semiHidden="1" w:unhideWhenUsed="1"/>
+    <w:lsdException w:name="Unresolved Mention" w:semiHidden="1" w:unhideWhenUsed="1"/>
+    <w:lsdException w:name="Smart Link" w:semiHidden="1" w:unhideWhenUsed="1"/>
   </w:latentStyles>
   <w:style w:type="paragraph" w:default="1" w:styleId="Normal">
     <w:name w:val="Normal"/>
@@ -7089,7 +7037,7 @@
       <w:u w:val="single"/>
     </w:rPr>
   </w:style>
-  <w:style w:type="paragraph" w:styleId="TtulodeTDC">
+  <w:style w:type="paragraph" w:styleId="TtuloTDC">
     <w:name w:val="TOC Heading"/>
     <w:basedOn w:val="Ttulo1"/>
     <w:next w:val="Normal"/>
@@ -7265,11 +7213,11 @@
     <w:qFormat/>
     <w:rsid w:val="005F60BA"/>
   </w:style>
-  <w:style w:type="paragraph" w:styleId="Puesto">
+  <w:style w:type="paragraph" w:styleId="Ttulo">
     <w:name w:val="Title"/>
     <w:basedOn w:val="Normal"/>
     <w:next w:val="Normal"/>
-    <w:link w:val="PuestoCar"/>
+    <w:link w:val="TtuloCar"/>
     <w:uiPriority w:val="10"/>
     <w:qFormat/>
     <w:rsid w:val="009A3173"/>
@@ -7289,10 +7237,10 @@
       <w:szCs w:val="52"/>
     </w:rPr>
   </w:style>
-  <w:style w:type="character" w:customStyle="1" w:styleId="PuestoCar">
-    <w:name w:val="Puesto Car"/>
+  <w:style w:type="character" w:customStyle="1" w:styleId="TtuloCar">
+    <w:name w:val="Título Car"/>
     <w:basedOn w:val="Fuentedeprrafopredeter"/>
-    <w:link w:val="Puesto"/>
+    <w:link w:val="Ttulo"/>
     <w:uiPriority w:val="10"/>
     <w:rsid w:val="009A3173"/>
     <w:rPr>
@@ -7306,7 +7254,7 @@
   </w:style>
   <w:style w:type="paragraph" w:customStyle="1" w:styleId="PSI-Ttulo">
     <w:name w:val="PSI - Título"/>
-    <w:basedOn w:val="Puesto"/>
+    <w:basedOn w:val="Ttulo"/>
     <w:autoRedefine/>
     <w:qFormat/>
     <w:rsid w:val="009A3173"/>

</xml_diff>